<commit_message>
Ich habe an meiner Dokumentation geschrieben und habe Bilder in das Repository eingefügt
</commit_message>
<xml_diff>
--- a/docs/250320_Echoplay-Chip-Ersatz_Tom_Nielsen.docx
+++ b/docs/250320_Echoplay-Chip-Ersatz_Tom_Nielsen.docx
@@ -511,10 +511,10 @@
                                     <pic:cNvPicPr/>
                                   </pic:nvPicPr>
                                   <pic:blipFill>
-                                    <a:blip r:embed="rId13">
+                                    <a:blip r:embed="rId11">
                                       <a:extLst>
                                         <a:ext uri="{96DAC541-7B7A-43D3-8B79-37D633B846F1}">
-                                          <asvg:svgBlip xmlns:asvg="http://schemas.microsoft.com/office/drawing/2016/SVG/main" r:embed="rId14"/>
+                                          <asvg:svgBlip xmlns:asvg="http://schemas.microsoft.com/office/drawing/2016/SVG/main" r:embed="rId12"/>
                                         </a:ext>
                                       </a:extLst>
                                     </a:blip>
@@ -643,8 +643,20 @@
                                 <w:sz w:val="72"/>
                                 <w:szCs w:val="72"/>
                               </w:rPr>
-                              <w:t>lay Chip ersatz</w:t>
+                              <w:t xml:space="preserve">lay Chip </w:t>
                             </w:r>
+                            <w:proofErr w:type="spellStart"/>
+                            <w:r>
+                              <w:rPr>
+                                <w:rFonts w:ascii="Arial Black" w:hAnsi="Arial Black"/>
+                                <w:color w:val="FFFFFF" w:themeColor="background1"/>
+                                <w:kern w:val="24"/>
+                                <w:sz w:val="72"/>
+                                <w:szCs w:val="72"/>
+                              </w:rPr>
+                              <w:t>ersatz</w:t>
+                            </w:r>
+                            <w:proofErr w:type="spellEnd"/>
                           </w:p>
                         </w:txbxContent>
                       </wps:txbx>
@@ -1193,13 +1205,13 @@
                     <pic:cNvPicPr/>
                   </pic:nvPicPr>
                   <pic:blipFill>
-                    <a:blip r:embed="rId15" cstate="print">
+                    <a:blip r:embed="rId13" cstate="print">
                       <a:extLst>
                         <a:ext uri="{28A0092B-C50C-407E-A947-70E740481C1C}">
                           <a14:useLocalDpi xmlns:a14="http://schemas.microsoft.com/office/drawing/2010/main" val="0"/>
                         </a:ext>
                         <a:ext uri="{96DAC541-7B7A-43D3-8B79-37D633B846F1}">
-                          <asvg:svgBlip xmlns:asvg="http://schemas.microsoft.com/office/drawing/2016/SVG/main" r:embed="rId16"/>
+                          <asvg:svgBlip xmlns:asvg="http://schemas.microsoft.com/office/drawing/2016/SVG/main" r:embed="rId14"/>
                         </a:ext>
                       </a:extLst>
                     </a:blip>
@@ -3067,7 +3079,7 @@
                     <pic:cNvPicPr/>
                   </pic:nvPicPr>
                   <pic:blipFill>
-                    <a:blip r:embed="rId17"/>
+                    <a:blip r:embed="rId15"/>
                     <a:stretch>
                       <a:fillRect/>
                     </a:stretch>
@@ -3118,73 +3130,6 @@
         <w:t>Vorgehen</w:t>
       </w:r>
       <w:bookmarkEnd w:id="7"/>
-    </w:p>
-    <w:p>
-      <w:r>
-        <w:t xml:space="preserve">Zuerst </w:t>
-      </w:r>
-      <w:r>
-        <w:t>muss ich den vorhandenen Chip, welche</w:t>
-      </w:r>
-      <w:r>
-        <w:t>r</w:t>
-      </w:r>
-      <w:r>
-        <w:t xml:space="preserve"> im</w:t>
-      </w:r>
-      <w:r>
-        <w:t xml:space="preserve"> LED-Screen eingelötet ist, entfernen. </w:t>
-      </w:r>
-    </w:p>
-    <w:p>
-      <w:r>
-        <w:t xml:space="preserve">Nachdem </w:t>
-      </w:r>
-      <w:r>
-        <w:t xml:space="preserve">muss ich das Carrier Board mit dem LED-Screen wie im Steckplan zusehen </w:t>
-      </w:r>
-      <w:r>
-        <w:t>zusammen lösten, ausser d</w:t>
-      </w:r>
-      <w:r>
-        <w:t>em</w:t>
-      </w:r>
-      <w:r>
-        <w:t xml:space="preserve"> VCC zu VIN, weil </w:t>
-      </w:r>
-      <w:r>
-        <w:t xml:space="preserve">ich später, wenn ich Programmieren will, mit dem USB-Kabel </w:t>
-      </w:r>
-      <w:r>
-        <w:t>Strom am Carrier Board gebe. VCC und VIN muss ich erste verbinden, wenn ich fertig mit dem Programmieren bin.</w:t>
-      </w:r>
-    </w:p>
-    <w:p>
-      <w:r>
-        <w:t>Wenn das erledigt ist, muss ich noch die</w:t>
-      </w:r>
-      <w:r>
-        <w:t xml:space="preserve"> beiden Knöpfe, Common und das Mikrofon wie oben zusammenlöten.</w:t>
-      </w:r>
-    </w:p>
-    <w:p>
-      <w:r>
-        <w:t xml:space="preserve">Wenn dann alles zusammengelötet ist, kann ich ein </w:t>
-      </w:r>
-      <w:r>
-        <w:t>USB-Kabel</w:t>
-      </w:r>
-      <w:r>
-        <w:t xml:space="preserve"> </w:t>
-      </w:r>
-      <w:r>
-        <w:t>mit dem Carrier Board verbinden und den Code schreiben.</w:t>
-      </w:r>
-    </w:p>
-    <w:p>
-      <w:r>
-        <w:t>Zum Schluss, wenn der Code fertig ist, muss ich dann VCC mit VIN zusammenlöten.</w:t>
-      </w:r>
     </w:p>
     <w:p/>
     <w:p>
@@ -3480,10 +3425,10 @@
       </w:r>
     </w:p>
     <w:sectPr>
-      <w:headerReference w:type="default" r:id="rId18"/>
-      <w:footerReference w:type="default" r:id="rId19"/>
-      <w:headerReference w:type="first" r:id="rId20"/>
-      <w:footerReference w:type="first" r:id="rId21"/>
+      <w:headerReference w:type="default" r:id="rId16"/>
+      <w:footerReference w:type="default" r:id="rId17"/>
+      <w:headerReference w:type="first" r:id="rId18"/>
+      <w:footerReference w:type="first" r:id="rId19"/>
       <w:pgSz w:w="11906" w:h="16838"/>
       <w:pgMar w:top="851" w:right="1274" w:bottom="993" w:left="1276" w:header="510" w:footer="567" w:gutter="0"/>
       <w:cols w:space="708"/>
@@ -3968,8 +3913,17 @@
         <w:sz w:val="21"/>
         <w:szCs w:val="21"/>
       </w:rPr>
-      <w:t>Kanton St.Gallen</w:t>
+      <w:t xml:space="preserve">Kanton </w:t>
     </w:r>
+    <w:proofErr w:type="spellStart"/>
+    <w:r>
+      <w:rPr>
+        <w:sz w:val="21"/>
+        <w:szCs w:val="21"/>
+      </w:rPr>
+      <w:t>St.Gallen</w:t>
+    </w:r>
+    <w:proofErr w:type="spellEnd"/>
   </w:p>
   <w:p>
     <w:pPr>
@@ -3985,8 +3939,18 @@
         <w:sz w:val="21"/>
         <w:szCs w:val="21"/>
       </w:rPr>
-      <w:t>Gewerbliches Berufs- und Weiterbildungszentrum St.Gallen</w:t>
+      <w:t xml:space="preserve">Gewerbliches Berufs- und Weiterbildungszentrum </w:t>
     </w:r>
+    <w:proofErr w:type="spellStart"/>
+    <w:r>
+      <w:rPr>
+        <w:color w:val="000000"/>
+        <w:sz w:val="21"/>
+        <w:szCs w:val="21"/>
+      </w:rPr>
+      <w:t>St.Gallen</w:t>
+    </w:r>
+    <w:proofErr w:type="spellEnd"/>
   </w:p>
   <w:p>
     <w:pPr>
@@ -7938,6 +7902,8 @@
     <w:rsid w:val="00321724"/>
     <w:rsid w:val="00325768"/>
     <w:rsid w:val="00513811"/>
+    <w:rsid w:val="005753C6"/>
+    <w:rsid w:val="005A0361"/>
     <w:rsid w:val="006765A9"/>
     <w:rsid w:val="00752300"/>
     <w:rsid w:val="00756F36"/>
@@ -8631,6 +8597,26 @@
 </file>
 
 <file path=customXml/item1.xml><?xml version="1.0" encoding="utf-8"?>
+<p:properties xmlns:p="http://schemas.microsoft.com/office/2006/metadata/properties" xmlns:xsi="http://www.w3.org/2001/XMLSchema-instance" xmlns:pc="http://schemas.microsoft.com/office/infopath/2007/PartnerControls">
+  <documentManagement>
+    <lcf76f155ced4ddcb4097134ff3c332f xmlns="46eb9099-7dd6-4793-9b95-bd76d8cd2ac6">
+      <Terms xmlns="http://schemas.microsoft.com/office/infopath/2007/PartnerControls"/>
+    </lcf76f155ced4ddcb4097134ff3c332f>
+    <TaxCatchAll xmlns="b443b60d-c1ec-4166-a4bb-f67dccbf8c3d" xsi:nil="true"/>
+  </documentManagement>
+</p:properties>
+</file>
+
+<file path=customXml/item2.xml><?xml version="1.0" encoding="utf-8"?>
+<?mso-contentType ?>
+<FormTemplates xmlns="http://schemas.microsoft.com/sharepoint/v3/contenttype/forms">
+  <Display>DocumentLibraryForm</Display>
+  <Edit>DocumentLibraryForm</Edit>
+  <New>DocumentLibraryForm</New>
+</FormTemplates>
+</file>
+
+<file path=customXml/item3.xml><?xml version="1.0" encoding="utf-8"?>
 <ct:contentTypeSchema xmlns:ct="http://schemas.microsoft.com/office/2006/metadata/contentType" xmlns:ma="http://schemas.microsoft.com/office/2006/metadata/properties/metaAttributes" ct:_="" ma:_="" ma:contentTypeName="Dokument" ma:contentTypeID="0x010100A126817EE653F44FB580535BAFF71B76" ma:contentTypeVersion="13" ma:contentTypeDescription="Ein neues Dokument erstellen." ma:contentTypeScope="" ma:versionID="b7f64dff3cf3c9b1ec125c71c5c5b863">
   <xsd:schema xmlns:xsd="http://www.w3.org/2001/XMLSchema" xmlns:xs="http://www.w3.org/2001/XMLSchema" xmlns:p="http://schemas.microsoft.com/office/2006/metadata/properties" xmlns:ns2="46eb9099-7dd6-4793-9b95-bd76d8cd2ac6" xmlns:ns3="b443b60d-c1ec-4166-a4bb-f67dccbf8c3d" targetNamespace="http://schemas.microsoft.com/office/2006/metadata/properties" ma:root="true" ma:fieldsID="2480804df4774d270e3faabea5cfcca2" ns2:_="" ns3:_="">
     <xsd:import namespace="46eb9099-7dd6-4793-9b95-bd76d8cd2ac6"/>
@@ -8837,26 +8823,6 @@
 </ct:contentTypeSchema>
 </file>
 
-<file path=customXml/item2.xml><?xml version="1.0" encoding="utf-8"?>
-<?mso-contentType ?>
-<FormTemplates xmlns="http://schemas.microsoft.com/sharepoint/v3/contenttype/forms">
-  <Display>DocumentLibraryForm</Display>
-  <Edit>DocumentLibraryForm</Edit>
-  <New>DocumentLibraryForm</New>
-</FormTemplates>
-</file>
-
-<file path=customXml/item3.xml><?xml version="1.0" encoding="utf-8"?>
-<p:properties xmlns:p="http://schemas.microsoft.com/office/2006/metadata/properties" xmlns:xsi="http://www.w3.org/2001/XMLSchema-instance" xmlns:pc="http://schemas.microsoft.com/office/infopath/2007/PartnerControls">
-  <documentManagement>
-    <lcf76f155ced4ddcb4097134ff3c332f xmlns="46eb9099-7dd6-4793-9b95-bd76d8cd2ac6">
-      <Terms xmlns="http://schemas.microsoft.com/office/infopath/2007/PartnerControls"/>
-    </lcf76f155ced4ddcb4097134ff3c332f>
-    <TaxCatchAll xmlns="b443b60d-c1ec-4166-a4bb-f67dccbf8c3d" xsi:nil="true"/>
-  </documentManagement>
-</p:properties>
-</file>
-
 <file path=customXml/item4.xml><?xml version="1.0" encoding="utf-8"?>
 <b:Sources xmlns:b="http://schemas.openxmlformats.org/officeDocument/2006/bibliography" xmlns="http://schemas.openxmlformats.org/officeDocument/2006/bibliography" SelectedStyle="\APASixthEditionOfficeOnline.xsl" StyleName="APA" Version="6">
   <b:Source>
@@ -8885,6 +8851,25 @@
 </file>
 
 <file path=customXml/itemProps1.xml><?xml version="1.0" encoding="utf-8"?>
+<ds:datastoreItem xmlns:ds="http://schemas.openxmlformats.org/officeDocument/2006/customXml" ds:itemID="{CBA37030-E913-4E37-A03C-881271D4064D}">
+  <ds:schemaRefs>
+    <ds:schemaRef ds:uri="http://schemas.microsoft.com/office/2006/metadata/properties"/>
+    <ds:schemaRef ds:uri="http://schemas.microsoft.com/office/infopath/2007/PartnerControls"/>
+    <ds:schemaRef ds:uri="46eb9099-7dd6-4793-9b95-bd76d8cd2ac6"/>
+    <ds:schemaRef ds:uri="b443b60d-c1ec-4166-a4bb-f67dccbf8c3d"/>
+  </ds:schemaRefs>
+</ds:datastoreItem>
+</file>
+
+<file path=customXml/itemProps2.xml><?xml version="1.0" encoding="utf-8"?>
+<ds:datastoreItem xmlns:ds="http://schemas.openxmlformats.org/officeDocument/2006/customXml" ds:itemID="{0494ADC6-6FDC-4384-9E53-3B9C03EA5998}">
+  <ds:schemaRefs>
+    <ds:schemaRef ds:uri="http://schemas.microsoft.com/sharepoint/v3/contenttype/forms"/>
+  </ds:schemaRefs>
+</ds:datastoreItem>
+</file>
+
+<file path=customXml/itemProps3.xml><?xml version="1.0" encoding="utf-8"?>
 <ds:datastoreItem xmlns:ds="http://schemas.openxmlformats.org/officeDocument/2006/customXml" ds:itemID="{058073D4-FBF0-43EB-8D08-61D662B48D75}">
   <ds:schemaRefs>
     <ds:schemaRef ds:uri="http://schemas.microsoft.com/office/2006/metadata/contentType"/>
@@ -8903,25 +8888,6 @@
 </ds:datastoreItem>
 </file>
 
-<file path=customXml/itemProps2.xml><?xml version="1.0" encoding="utf-8"?>
-<ds:datastoreItem xmlns:ds="http://schemas.openxmlformats.org/officeDocument/2006/customXml" ds:itemID="{0494ADC6-6FDC-4384-9E53-3B9C03EA5998}">
-  <ds:schemaRefs>
-    <ds:schemaRef ds:uri="http://schemas.microsoft.com/sharepoint/v3/contenttype/forms"/>
-  </ds:schemaRefs>
-</ds:datastoreItem>
-</file>
-
-<file path=customXml/itemProps3.xml><?xml version="1.0" encoding="utf-8"?>
-<ds:datastoreItem xmlns:ds="http://schemas.openxmlformats.org/officeDocument/2006/customXml" ds:itemID="{CBA37030-E913-4E37-A03C-881271D4064D}">
-  <ds:schemaRefs>
-    <ds:schemaRef ds:uri="http://schemas.microsoft.com/office/2006/metadata/properties"/>
-    <ds:schemaRef ds:uri="http://schemas.microsoft.com/office/infopath/2007/PartnerControls"/>
-    <ds:schemaRef ds:uri="46eb9099-7dd6-4793-9b95-bd76d8cd2ac6"/>
-    <ds:schemaRef ds:uri="b443b60d-c1ec-4166-a4bb-f67dccbf8c3d"/>
-  </ds:schemaRefs>
-</ds:datastoreItem>
-</file>
-
 <file path=customXml/itemProps4.xml><?xml version="1.0" encoding="utf-8"?>
 <ds:datastoreItem xmlns:ds="http://schemas.openxmlformats.org/officeDocument/2006/customXml" ds:itemID="{77E7A4FE-82C4-4C2B-A636-B289EBF37B11}">
   <ds:schemaRefs>

</xml_diff>

<commit_message>
Ich habe die EchoPlay Chip Ersatz Planung fertiggestellt und habe an der Dokumentation geschrieben
</commit_message>
<xml_diff>
--- a/docs/250320_Echoplay-Chip-Ersatz_Tom_Nielsen.docx
+++ b/docs/250320_Echoplay-Chip-Ersatz_Tom_Nielsen.docx
@@ -645,7 +645,6 @@
                               </w:rPr>
                               <w:t xml:space="preserve">lay Chip </w:t>
                             </w:r>
-                            <w:proofErr w:type="spellStart"/>
                             <w:r>
                               <w:rPr>
                                 <w:rFonts w:ascii="Arial Black" w:hAnsi="Arial Black"/>
@@ -654,9 +653,8 @@
                                 <w:sz w:val="72"/>
                                 <w:szCs w:val="72"/>
                               </w:rPr>
-                              <w:t>ersatz</w:t>
+                              <w:t>Ersatz</w:t>
                             </w:r>
-                            <w:proofErr w:type="spellEnd"/>
                           </w:p>
                         </w:txbxContent>
                       </wps:txbx>
@@ -720,7 +718,6 @@
                         </w:rPr>
                         <w:t xml:space="preserve">lay Chip </w:t>
                       </w:r>
-                      <w:proofErr w:type="spellStart"/>
                       <w:r>
                         <w:rPr>
                           <w:rFonts w:ascii="Arial Black" w:hAnsi="Arial Black"/>
@@ -729,9 +726,8 @@
                           <w:sz w:val="72"/>
                           <w:szCs w:val="72"/>
                         </w:rPr>
-                        <w:t>ersatz</w:t>
+                        <w:t>Ersatz</w:t>
                       </w:r>
-                      <w:proofErr w:type="spellEnd"/>
                     </w:p>
                   </w:txbxContent>
                 </v:textbox>
@@ -882,6 +878,43 @@
           <w:szCs w:val="36"/>
         </w:rPr>
       </w:pPr>
+      <w:r>
+        <w:rPr>
+          <w:rFonts w:eastAsia="+mn-ea"/>
+          <w:color w:val="FFFFFF" w:themeColor="background1"/>
+          <w:kern w:val="24"/>
+          <w:sz w:val="36"/>
+          <w:szCs w:val="36"/>
+        </w:rPr>
+        <w:t>Informationen</w:t>
+      </w:r>
+    </w:p>
+    <w:p>
+      <w:pPr>
+        <w:pStyle w:val="Listenabsatz"/>
+        <w:numPr>
+          <w:ilvl w:val="0"/>
+          <w:numId w:val="28"/>
+        </w:numPr>
+        <w:spacing w:after="0" w:line="216" w:lineRule="auto"/>
+        <w:rPr>
+          <w:rFonts w:eastAsia="+mn-ea"/>
+          <w:color w:val="FFFFFF" w:themeColor="background1"/>
+          <w:kern w:val="24"/>
+          <w:sz w:val="36"/>
+          <w:szCs w:val="36"/>
+        </w:rPr>
+      </w:pPr>
+      <w:r>
+        <w:rPr>
+          <w:rFonts w:eastAsia="+mn-ea"/>
+          <w:color w:val="FFFFFF" w:themeColor="background1"/>
+          <w:kern w:val="24"/>
+          <w:sz w:val="36"/>
+          <w:szCs w:val="36"/>
+        </w:rPr>
+        <w:t>Planung</w:t>
+      </w:r>
     </w:p>
     <w:p>
       <w:pPr>
@@ -1182,7 +1215,7 @@
           <w:szCs w:val="36"/>
         </w:rPr>
         <w:drawing>
-          <wp:anchor distT="0" distB="0" distL="114300" distR="114300" simplePos="0" relativeHeight="251738112" behindDoc="0" locked="1" layoutInCell="1" allowOverlap="1" wp14:anchorId="5AC40071" wp14:editId="2C51D3E8">
+          <wp:anchor distT="0" distB="0" distL="114300" distR="114300" simplePos="0" relativeHeight="251738112" behindDoc="0" locked="1" layoutInCell="1" allowOverlap="1" wp14:anchorId="5AC40071" wp14:editId="3C81736E">
             <wp:simplePos x="0" y="0"/>
             <wp:positionH relativeFrom="margin">
               <wp:align>right</wp:align>
@@ -1190,8 +1223,8 @@
             <wp:positionV relativeFrom="page">
               <wp:posOffset>7802245</wp:posOffset>
             </wp:positionV>
-            <wp:extent cx="1440000" cy="1440000"/>
-            <wp:effectExtent l="0" t="0" r="0" b="8255"/>
+            <wp:extent cx="1439545" cy="1439545"/>
+            <wp:effectExtent l="0" t="0" r="8255" b="8255"/>
             <wp:wrapNone/>
             <wp:docPr id="7" name="Grafik 7"/>
             <wp:cNvGraphicFramePr>
@@ -1209,9 +1242,6 @@
                       <a:extLst>
                         <a:ext uri="{28A0092B-C50C-407E-A947-70E740481C1C}">
                           <a14:useLocalDpi xmlns:a14="http://schemas.microsoft.com/office/drawing/2010/main" val="0"/>
-                        </a:ext>
-                        <a:ext uri="{96DAC541-7B7A-43D3-8B79-37D633B846F1}">
-                          <asvg:svgBlip xmlns:asvg="http://schemas.microsoft.com/office/drawing/2016/SVG/main" r:embed="rId14"/>
                         </a:ext>
                       </a:extLst>
                     </a:blip>
@@ -1300,7 +1330,7 @@
         </w:rPr>
         <w:fldChar w:fldCharType="separate"/>
       </w:r>
-      <w:hyperlink w:anchor="_Toc194302041" w:history="1">
+      <w:hyperlink w:anchor="_Toc198102872" w:history="1">
         <w:r>
           <w:rPr>
             <w:rStyle w:val="Hyperlink"/>
@@ -1341,7 +1371,7 @@
           <w:rPr>
             <w:webHidden/>
           </w:rPr>
-          <w:instrText xml:space="preserve"> PAGEREF _Toc194302041 \h </w:instrText>
+          <w:instrText xml:space="preserve"> PAGEREF _Toc198102872 \h </w:instrText>
         </w:r>
         <w:r>
           <w:rPr>
@@ -1382,7 +1412,7 @@
           <w14:ligatures w14:val="standardContextual"/>
         </w:rPr>
       </w:pPr>
-      <w:hyperlink w:anchor="_Toc194302042" w:history="1">
+      <w:hyperlink w:anchor="_Toc198102873" w:history="1">
         <w:r>
           <w:rPr>
             <w:rStyle w:val="Hyperlink"/>
@@ -1424,7 +1454,7 @@
           <w:rPr>
             <w:webHidden/>
           </w:rPr>
-          <w:instrText xml:space="preserve"> PAGEREF _Toc194302042 \h </w:instrText>
+          <w:instrText xml:space="preserve"> PAGEREF _Toc198102873 \h </w:instrText>
         </w:r>
         <w:r>
           <w:rPr>
@@ -1463,7 +1493,7 @@
           <w14:ligatures w14:val="standardContextual"/>
         </w:rPr>
       </w:pPr>
-      <w:hyperlink w:anchor="_Toc194302043" w:history="1">
+      <w:hyperlink w:anchor="_Toc198102874" w:history="1">
         <w:r>
           <w:rPr>
             <w:rStyle w:val="Hyperlink"/>
@@ -1503,7 +1533,7 @@
           <w:rPr>
             <w:webHidden/>
           </w:rPr>
-          <w:instrText xml:space="preserve"> PAGEREF _Toc194302043 \h </w:instrText>
+          <w:instrText xml:space="preserve"> PAGEREF _Toc198102874 \h </w:instrText>
         </w:r>
         <w:r>
           <w:rPr>
@@ -1544,7 +1574,7 @@
           <w14:ligatures w14:val="standardContextual"/>
         </w:rPr>
       </w:pPr>
-      <w:hyperlink w:anchor="_Toc194302044" w:history="1">
+      <w:hyperlink w:anchor="_Toc198102875" w:history="1">
         <w:r>
           <w:rPr>
             <w:rStyle w:val="Hyperlink"/>
@@ -1586,7 +1616,7 @@
           <w:rPr>
             <w:webHidden/>
           </w:rPr>
-          <w:instrText xml:space="preserve"> PAGEREF _Toc194302044 \h </w:instrText>
+          <w:instrText xml:space="preserve"> PAGEREF _Toc198102875 \h </w:instrText>
         </w:r>
         <w:r>
           <w:rPr>
@@ -1603,7 +1633,7 @@
           <w:rPr>
             <w:webHidden/>
           </w:rPr>
-          <w:t>4</w:t>
+          <w:t>6</w:t>
         </w:r>
         <w:r>
           <w:rPr>
@@ -1625,7 +1655,7 @@
           <w14:ligatures w14:val="standardContextual"/>
         </w:rPr>
       </w:pPr>
-      <w:hyperlink w:anchor="_Toc194302045" w:history="1">
+      <w:hyperlink w:anchor="_Toc198102876" w:history="1">
         <w:r>
           <w:rPr>
             <w:rStyle w:val="Hyperlink"/>
@@ -1647,7 +1677,7 @@
           <w:rPr>
             <w:rStyle w:val="Hyperlink"/>
           </w:rPr>
-          <w:t>Steckplan</w:t>
+          <w:t>Original</w:t>
         </w:r>
         <w:r>
           <w:rPr>
@@ -1665,7 +1695,7 @@
           <w:rPr>
             <w:webHidden/>
           </w:rPr>
-          <w:instrText xml:space="preserve"> PAGEREF _Toc194302045 \h </w:instrText>
+          <w:instrText xml:space="preserve"> PAGEREF _Toc198102876 \h </w:instrText>
         </w:r>
         <w:r>
           <w:rPr>
@@ -1682,7 +1712,7 @@
           <w:rPr>
             <w:webHidden/>
           </w:rPr>
-          <w:t>4</w:t>
+          <w:t>6</w:t>
         </w:r>
         <w:r>
           <w:rPr>
@@ -1704,7 +1734,7 @@
           <w14:ligatures w14:val="standardContextual"/>
         </w:rPr>
       </w:pPr>
-      <w:hyperlink w:anchor="_Toc194302046" w:history="1">
+      <w:hyperlink w:anchor="_Toc198102877" w:history="1">
         <w:r>
           <w:rPr>
             <w:rStyle w:val="Hyperlink"/>
@@ -1726,7 +1756,7 @@
           <w:rPr>
             <w:rStyle w:val="Hyperlink"/>
           </w:rPr>
-          <w:t>Vorgehen</w:t>
+          <w:t>PIC16F684 rausnehmen</w:t>
         </w:r>
         <w:r>
           <w:rPr>
@@ -1744,7 +1774,7 @@
           <w:rPr>
             <w:webHidden/>
           </w:rPr>
-          <w:instrText xml:space="preserve"> PAGEREF _Toc194302046 \h </w:instrText>
+          <w:instrText xml:space="preserve"> PAGEREF _Toc198102877 \h </w:instrText>
         </w:r>
         <w:r>
           <w:rPr>
@@ -1761,7 +1791,165 @@
           <w:rPr>
             <w:webHidden/>
           </w:rPr>
-          <w:t>4</w:t>
+          <w:t>6</w:t>
+        </w:r>
+        <w:r>
+          <w:rPr>
+            <w:webHidden/>
+          </w:rPr>
+          <w:fldChar w:fldCharType="end"/>
+        </w:r>
+      </w:hyperlink>
+    </w:p>
+    <w:p>
+      <w:pPr>
+        <w:pStyle w:val="Verzeichnis3"/>
+        <w:rPr>
+          <w:rFonts w:asciiTheme="minorHAnsi" w:eastAsiaTheme="minorEastAsia" w:hAnsiTheme="minorHAnsi" w:cstheme="minorBidi"/>
+          <w:kern w:val="2"/>
+          <w:sz w:val="24"/>
+          <w:szCs w:val="24"/>
+          <w:lang w:eastAsia="de-CH"/>
+          <w14:ligatures w14:val="standardContextual"/>
+        </w:rPr>
+      </w:pPr>
+      <w:hyperlink w:anchor="_Toc198102878" w:history="1">
+        <w:r>
+          <w:rPr>
+            <w:rStyle w:val="Hyperlink"/>
+          </w:rPr>
+          <w:t>1.2.3</w:t>
+        </w:r>
+        <w:r>
+          <w:rPr>
+            <w:rFonts w:asciiTheme="minorHAnsi" w:eastAsiaTheme="minorEastAsia" w:hAnsiTheme="minorHAnsi" w:cstheme="minorBidi"/>
+            <w:kern w:val="2"/>
+            <w:sz w:val="24"/>
+            <w:szCs w:val="24"/>
+            <w:lang w:eastAsia="de-CH"/>
+            <w14:ligatures w14:val="standardContextual"/>
+          </w:rPr>
+          <w:tab/>
+        </w:r>
+        <w:r>
+          <w:rPr>
+            <w:rStyle w:val="Hyperlink"/>
+          </w:rPr>
+          <w:t>Pins lösten</w:t>
+        </w:r>
+        <w:r>
+          <w:rPr>
+            <w:webHidden/>
+          </w:rPr>
+          <w:tab/>
+        </w:r>
+        <w:r>
+          <w:rPr>
+            <w:webHidden/>
+          </w:rPr>
+          <w:fldChar w:fldCharType="begin"/>
+        </w:r>
+        <w:r>
+          <w:rPr>
+            <w:webHidden/>
+          </w:rPr>
+          <w:instrText xml:space="preserve"> PAGEREF _Toc198102878 \h </w:instrText>
+        </w:r>
+        <w:r>
+          <w:rPr>
+            <w:webHidden/>
+          </w:rPr>
+        </w:r>
+        <w:r>
+          <w:rPr>
+            <w:webHidden/>
+          </w:rPr>
+          <w:fldChar w:fldCharType="separate"/>
+        </w:r>
+        <w:r>
+          <w:rPr>
+            <w:webHidden/>
+          </w:rPr>
+          <w:t>6</w:t>
+        </w:r>
+        <w:r>
+          <w:rPr>
+            <w:webHidden/>
+          </w:rPr>
+          <w:fldChar w:fldCharType="end"/>
+        </w:r>
+      </w:hyperlink>
+    </w:p>
+    <w:p>
+      <w:pPr>
+        <w:pStyle w:val="Verzeichnis3"/>
+        <w:rPr>
+          <w:rFonts w:asciiTheme="minorHAnsi" w:eastAsiaTheme="minorEastAsia" w:hAnsiTheme="minorHAnsi" w:cstheme="minorBidi"/>
+          <w:kern w:val="2"/>
+          <w:sz w:val="24"/>
+          <w:szCs w:val="24"/>
+          <w:lang w:eastAsia="de-CH"/>
+          <w14:ligatures w14:val="standardContextual"/>
+        </w:rPr>
+      </w:pPr>
+      <w:hyperlink w:anchor="_Toc198102879" w:history="1">
+        <w:r>
+          <w:rPr>
+            <w:rStyle w:val="Hyperlink"/>
+          </w:rPr>
+          <w:t>1.2.4</w:t>
+        </w:r>
+        <w:r>
+          <w:rPr>
+            <w:rFonts w:asciiTheme="minorHAnsi" w:eastAsiaTheme="minorEastAsia" w:hAnsiTheme="minorHAnsi" w:cstheme="minorBidi"/>
+            <w:kern w:val="2"/>
+            <w:sz w:val="24"/>
+            <w:szCs w:val="24"/>
+            <w:lang w:eastAsia="de-CH"/>
+            <w14:ligatures w14:val="standardContextual"/>
+          </w:rPr>
+          <w:tab/>
+        </w:r>
+        <w:r>
+          <w:rPr>
+            <w:rStyle w:val="Hyperlink"/>
+          </w:rPr>
+          <w:t>ESP32 mit Box zusammenstecken</w:t>
+        </w:r>
+        <w:r>
+          <w:rPr>
+            <w:webHidden/>
+          </w:rPr>
+          <w:tab/>
+        </w:r>
+        <w:r>
+          <w:rPr>
+            <w:webHidden/>
+          </w:rPr>
+          <w:fldChar w:fldCharType="begin"/>
+        </w:r>
+        <w:r>
+          <w:rPr>
+            <w:webHidden/>
+          </w:rPr>
+          <w:instrText xml:space="preserve"> PAGEREF _Toc198102879 \h </w:instrText>
+        </w:r>
+        <w:r>
+          <w:rPr>
+            <w:webHidden/>
+          </w:rPr>
+        </w:r>
+        <w:r>
+          <w:rPr>
+            <w:webHidden/>
+          </w:rPr>
+          <w:fldChar w:fldCharType="separate"/>
+        </w:r>
+        <w:r>
+          <w:rPr>
+            <w:webHidden/>
+          </w:rPr>
+          <w:t>7</w:t>
         </w:r>
         <w:r>
           <w:rPr>
@@ -1784,7 +1972,7 @@
           <w14:ligatures w14:val="standardContextual"/>
         </w:rPr>
       </w:pPr>
-      <w:hyperlink w:anchor="_Toc194302047" w:history="1">
+      <w:hyperlink w:anchor="_Toc198102880" w:history="1">
         <w:r>
           <w:rPr>
             <w:rStyle w:val="Hyperlink"/>
@@ -1825,7 +2013,7 @@
           <w:rPr>
             <w:webHidden/>
           </w:rPr>
-          <w:instrText xml:space="preserve"> PAGEREF _Toc194302047 \h </w:instrText>
+          <w:instrText xml:space="preserve"> PAGEREF _Toc198102880 \h </w:instrText>
         </w:r>
         <w:r>
           <w:rPr>
@@ -1842,7 +2030,7 @@
           <w:rPr>
             <w:webHidden/>
           </w:rPr>
-          <w:t>5</w:t>
+          <w:t>8</w:t>
         </w:r>
         <w:r>
           <w:rPr>
@@ -1866,7 +2054,7 @@
           <w14:ligatures w14:val="standardContextual"/>
         </w:rPr>
       </w:pPr>
-      <w:hyperlink w:anchor="_Toc194302048" w:history="1">
+      <w:hyperlink w:anchor="_Toc198102881" w:history="1">
         <w:r>
           <w:rPr>
             <w:rStyle w:val="Hyperlink"/>
@@ -1908,7 +2096,7 @@
           <w:rPr>
             <w:webHidden/>
           </w:rPr>
-          <w:instrText xml:space="preserve"> PAGEREF _Toc194302048 \h </w:instrText>
+          <w:instrText xml:space="preserve"> PAGEREF _Toc198102881 \h </w:instrText>
         </w:r>
         <w:r>
           <w:rPr>
@@ -1925,7 +2113,7 @@
           <w:rPr>
             <w:webHidden/>
           </w:rPr>
-          <w:t>5</w:t>
+          <w:t>8</w:t>
         </w:r>
         <w:r>
           <w:rPr>
@@ -1949,7 +2137,7 @@
           <w14:ligatures w14:val="standardContextual"/>
         </w:rPr>
       </w:pPr>
-      <w:hyperlink w:anchor="_Toc194302049" w:history="1">
+      <w:hyperlink w:anchor="_Toc198102882" w:history="1">
         <w:r>
           <w:rPr>
             <w:rStyle w:val="Hyperlink"/>
@@ -1991,7 +2179,7 @@
           <w:rPr>
             <w:webHidden/>
           </w:rPr>
-          <w:instrText xml:space="preserve"> PAGEREF _Toc194302049 \h </w:instrText>
+          <w:instrText xml:space="preserve"> PAGEREF _Toc198102882 \h </w:instrText>
         </w:r>
         <w:r>
           <w:rPr>
@@ -2008,7 +2196,7 @@
           <w:rPr>
             <w:webHidden/>
           </w:rPr>
-          <w:t>5</w:t>
+          <w:t>8</w:t>
         </w:r>
         <w:r>
           <w:rPr>
@@ -2032,7 +2220,7 @@
           <w14:ligatures w14:val="standardContextual"/>
         </w:rPr>
       </w:pPr>
-      <w:hyperlink w:anchor="_Toc194302050" w:history="1">
+      <w:hyperlink w:anchor="_Toc198102883" w:history="1">
         <w:r>
           <w:rPr>
             <w:rStyle w:val="Hyperlink"/>
@@ -2074,7 +2262,7 @@
           <w:rPr>
             <w:webHidden/>
           </w:rPr>
-          <w:instrText xml:space="preserve"> PAGEREF _Toc194302050 \h </w:instrText>
+          <w:instrText xml:space="preserve"> PAGEREF _Toc198102883 \h </w:instrText>
         </w:r>
         <w:r>
           <w:rPr>
@@ -2091,7 +2279,7 @@
           <w:rPr>
             <w:webHidden/>
           </w:rPr>
-          <w:t>5</w:t>
+          <w:t>8</w:t>
         </w:r>
         <w:r>
           <w:rPr>
@@ -2109,7 +2297,7 @@
         <w:fldChar w:fldCharType="end"/>
       </w:r>
     </w:p>
-    <w:bookmarkStart w:id="0" w:name="_Toc194302041"/>
+    <w:bookmarkStart w:id="0" w:name="_Toc198102872"/>
     <w:p>
       <w:pPr>
         <w:pStyle w:val="berschrift1"/>
@@ -2339,7 +2527,7 @@
       <w:pPr>
         <w:pStyle w:val="berschrift2"/>
       </w:pPr>
-      <w:bookmarkStart w:id="1" w:name="_Toc194302042"/>
+      <w:bookmarkStart w:id="1" w:name="_Toc198102873"/>
       <w:r>
         <w:t>Informationen</w:t>
       </w:r>
@@ -2349,154 +2537,1020 @@
       <w:pPr>
         <w:pStyle w:val="berschrift3"/>
       </w:pPr>
-      <w:r>
-        <w:t>Ausgangslage</w:t>
-      </w:r>
+      <w:bookmarkStart w:id="2" w:name="_Toc197608409"/>
+      <w:bookmarkStart w:id="3" w:name="_Toc198102874"/>
+      <w:r>
+        <w:t>Komponente</w:t>
+      </w:r>
+      <w:bookmarkEnd w:id="2"/>
+      <w:bookmarkEnd w:id="3"/>
     </w:p>
     <w:p>
-      <w:r>
-        <w:t xml:space="preserve">Ich muss für mein Projekt </w:t>
-      </w:r>
-      <w:r>
-        <w:t xml:space="preserve">«EchoPlay» </w:t>
-      </w:r>
-      <w:r>
-        <w:t>den vorhandenen Chip</w:t>
-      </w:r>
-      <w:r>
-        <w:t xml:space="preserve"> in der LED-Box ersetzen. </w:t>
-      </w:r>
-      <w:r>
-        <w:t>Der vorhandene Chip ist nicht benutzerfreundlich und kann sehr schlecht programmiert werden, darum werde ich diese</w:t>
-      </w:r>
-      <w:r>
-        <w:t>n</w:t>
-      </w:r>
-      <w:r>
-        <w:t xml:space="preserve"> mit einem</w:t>
-      </w:r>
-      <w:r>
-        <w:t xml:space="preserve"> Carrier Board mit ESP32 ersetzen.</w:t>
+      <w:pPr>
+        <w:pStyle w:val="berschrift4"/>
+      </w:pPr>
+      <w:r>
+        <w:t>FREKVENS LED multi-use light</w:t>
       </w:r>
     </w:p>
     <w:p>
       <w:pPr>
-        <w:pStyle w:val="berschrift3"/>
-      </w:pPr>
-      <w:bookmarkStart w:id="2" w:name="_Toc194302043"/>
-      <w:r>
-        <w:t>Komponente</w:t>
-      </w:r>
-      <w:bookmarkEnd w:id="2"/>
+        <w:keepNext/>
+      </w:pPr>
+      <w:r>
+        <w:rPr>
+          <w:noProof/>
+        </w:rPr>
+        <w:drawing>
+          <wp:inline distT="0" distB="0" distL="0" distR="0" wp14:anchorId="183A2583" wp14:editId="09BDC3E5">
+            <wp:extent cx="2200275" cy="2200275"/>
+            <wp:effectExtent l="133350" t="76200" r="85725" b="142875"/>
+            <wp:docPr id="106485003" name="Grafik 11" descr="FREKVENS LED multi-use lighting, black - IKEA"/>
+            <wp:cNvGraphicFramePr>
+              <a:graphicFrameLocks xmlns:a="http://schemas.openxmlformats.org/drawingml/2006/main" noChangeAspect="1"/>
+            </wp:cNvGraphicFramePr>
+            <a:graphic xmlns:a="http://schemas.openxmlformats.org/drawingml/2006/main">
+              <a:graphicData uri="http://schemas.openxmlformats.org/drawingml/2006/picture">
+                <pic:pic xmlns:pic="http://schemas.openxmlformats.org/drawingml/2006/picture">
+                  <pic:nvPicPr>
+                    <pic:cNvPr id="0" name="Picture 1" descr="FREKVENS LED multi-use lighting, black - IKEA"/>
+                    <pic:cNvPicPr>
+                      <a:picLocks noChangeAspect="1" noChangeArrowheads="1"/>
+                    </pic:cNvPicPr>
+                  </pic:nvPicPr>
+                  <pic:blipFill>
+                    <a:blip r:embed="rId14" cstate="print">
+                      <a:extLst>
+                        <a:ext uri="{28A0092B-C50C-407E-A947-70E740481C1C}">
+                          <a14:useLocalDpi xmlns:a14="http://schemas.microsoft.com/office/drawing/2010/main" val="0"/>
+                        </a:ext>
+                      </a:extLst>
+                    </a:blip>
+                    <a:srcRect/>
+                    <a:stretch>
+                      <a:fillRect/>
+                    </a:stretch>
+                  </pic:blipFill>
+                  <pic:spPr bwMode="auto">
+                    <a:xfrm>
+                      <a:off x="0" y="0"/>
+                      <a:ext cx="2200275" cy="2200275"/>
+                    </a:xfrm>
+                    <a:prstGeom prst="roundRect">
+                      <a:avLst>
+                        <a:gd name="adj" fmla="val 16667"/>
+                      </a:avLst>
+                    </a:prstGeom>
+                    <a:ln>
+                      <a:noFill/>
+                    </a:ln>
+                    <a:effectLst>
+                      <a:outerShdw blurRad="76200" dist="38100" dir="7800000" algn="tl" rotWithShape="0">
+                        <a:srgbClr val="000000">
+                          <a:alpha val="40000"/>
+                        </a:srgbClr>
+                      </a:outerShdw>
+                    </a:effectLst>
+                    <a:scene3d>
+                      <a:camera prst="orthographicFront"/>
+                      <a:lightRig rig="contrasting" dir="t">
+                        <a:rot lat="0" lon="0" rev="4200000"/>
+                      </a:lightRig>
+                    </a:scene3d>
+                    <a:sp3d prstMaterial="plastic">
+                      <a:bevelT w="381000" h="114300" prst="relaxedInset"/>
+                      <a:contourClr>
+                        <a:srgbClr val="969696"/>
+                      </a:contourClr>
+                    </a:sp3d>
+                  </pic:spPr>
+                </pic:pic>
+              </a:graphicData>
+            </a:graphic>
+          </wp:inline>
+        </w:drawing>
+      </w:r>
     </w:p>
     <w:p>
       <w:pPr>
+        <w:pStyle w:val="Beschriftung"/>
+      </w:pPr>
+      <w:r>
+        <w:t xml:space="preserve">Abbildung </w:t>
+      </w:r>
+      <w:fldSimple w:instr=" SEQ Abbildung \* ARABIC ">
+        <w:r>
+          <w:rPr>
+            <w:noProof/>
+          </w:rPr>
+          <w:t>1</w:t>
+        </w:r>
+      </w:fldSimple>
+      <w:r>
+        <w:t xml:space="preserve"> LED-Box</w:t>
+      </w:r>
+    </w:p>
+    <w:p>
+      <w:r>
+        <w:t>In der LED-Box von Teenage Engineering befindet sich ein System, das Licht in verschiedenen Mustern ausstrahlt und auf äußere Reize wie Geräusche reagieren kann. Die Box enthält verschiedene elektronische Komponenten, darunter ein Mikrofon, ein LED-Screen, ein zentraler Steuerchip sowie eine Stromversorgung. Ich werde diese Hardware so modifizieren, dass man einfache Spiele darauf spielen kann. Dafür plane ich, den Chip</w:t>
+      </w:r>
+      <w:r>
+        <w:t xml:space="preserve"> zu</w:t>
+      </w:r>
+      <w:r>
+        <w:t xml:space="preserve"> </w:t>
+      </w:r>
+      <w:r>
+        <w:t xml:space="preserve">ersetzen </w:t>
+      </w:r>
+      <w:r>
+        <w:t xml:space="preserve">und </w:t>
+      </w:r>
+      <w:r>
+        <w:t>eine zusätzliche</w:t>
+      </w:r>
+      <w:r>
+        <w:t xml:space="preserve"> Steuerungsmöglichkeit ein</w:t>
+      </w:r>
+      <w:r>
+        <w:t>zu</w:t>
+      </w:r>
+      <w:r>
+        <w:t xml:space="preserve">bauen. Die LED-Anzeige soll dabei nicht nur Muster, sondern auch einfache Spielformen grafisch darstellen können, wodurch aus der ursprünglichen Licht </w:t>
+      </w:r>
+      <w:r>
+        <w:t>B</w:t>
+      </w:r>
+      <w:r>
+        <w:t>ox ein interaktives Spielgerät entsteht.</w:t>
+      </w:r>
+    </w:p>
+    <w:p>
+      <w:pPr>
+        <w:pStyle w:val="berschrift4"/>
+        <w:rPr>
+          <w:lang w:val="en-GB"/>
+        </w:rPr>
+      </w:pPr>
+      <w:r>
+        <w:rPr>
+          <w:lang w:val="en-GB"/>
+        </w:rPr>
+        <w:t>LED-Screen</w:t>
+      </w:r>
+    </w:p>
+    <w:p>
+      <w:pPr>
+        <w:keepNext/>
+      </w:pPr>
+      <w:r>
+        <w:rPr>
+          <w:noProof/>
+          <w:lang w:val="en-GB"/>
+        </w:rPr>
+        <w:drawing>
+          <wp:inline distT="0" distB="0" distL="0" distR="0" wp14:anchorId="5010EF99" wp14:editId="67F273CF">
+            <wp:extent cx="1924050" cy="1899303"/>
+            <wp:effectExtent l="133350" t="76200" r="76200" b="139065"/>
+            <wp:docPr id="766585651" name="Grafik 14"/>
+            <wp:cNvGraphicFramePr>
+              <a:graphicFrameLocks xmlns:a="http://schemas.openxmlformats.org/drawingml/2006/main" noChangeAspect="1"/>
+            </wp:cNvGraphicFramePr>
+            <a:graphic xmlns:a="http://schemas.openxmlformats.org/drawingml/2006/main">
+              <a:graphicData uri="http://schemas.openxmlformats.org/drawingml/2006/picture">
+                <pic:pic xmlns:pic="http://schemas.openxmlformats.org/drawingml/2006/picture">
+                  <pic:nvPicPr>
+                    <pic:cNvPr id="766585651" name="Grafik 14"/>
+                    <pic:cNvPicPr>
+                      <a:picLocks noChangeAspect="1" noChangeArrowheads="1"/>
+                    </pic:cNvPicPr>
+                  </pic:nvPicPr>
+                  <pic:blipFill>
+                    <a:blip r:embed="rId15" cstate="print">
+                      <a:extLst>
+                        <a:ext uri="{28A0092B-C50C-407E-A947-70E740481C1C}">
+                          <a14:useLocalDpi xmlns:a14="http://schemas.microsoft.com/office/drawing/2010/main" val="0"/>
+                        </a:ext>
+                      </a:extLst>
+                    </a:blip>
+                    <a:srcRect/>
+                    <a:stretch>
+                      <a:fillRect/>
+                    </a:stretch>
+                  </pic:blipFill>
+                  <pic:spPr bwMode="auto">
+                    <a:xfrm>
+                      <a:off x="0" y="0"/>
+                      <a:ext cx="1929148" cy="1904335"/>
+                    </a:xfrm>
+                    <a:prstGeom prst="roundRect">
+                      <a:avLst>
+                        <a:gd name="adj" fmla="val 16667"/>
+                      </a:avLst>
+                    </a:prstGeom>
+                    <a:ln>
+                      <a:noFill/>
+                    </a:ln>
+                    <a:effectLst>
+                      <a:outerShdw blurRad="76200" dist="38100" dir="7800000" algn="tl" rotWithShape="0">
+                        <a:srgbClr val="000000">
+                          <a:alpha val="40000"/>
+                        </a:srgbClr>
+                      </a:outerShdw>
+                    </a:effectLst>
+                    <a:scene3d>
+                      <a:camera prst="orthographicFront"/>
+                      <a:lightRig rig="contrasting" dir="t">
+                        <a:rot lat="0" lon="0" rev="4200000"/>
+                      </a:lightRig>
+                    </a:scene3d>
+                    <a:sp3d prstMaterial="plastic">
+                      <a:bevelT w="381000" h="114300" prst="relaxedInset"/>
+                      <a:contourClr>
+                        <a:srgbClr val="969696"/>
+                      </a:contourClr>
+                    </a:sp3d>
+                  </pic:spPr>
+                </pic:pic>
+              </a:graphicData>
+            </a:graphic>
+          </wp:inline>
+        </w:drawing>
+      </w:r>
+      <w:r>
+        <w:rPr>
+          <w:noProof/>
+        </w:rPr>
+        <w:drawing>
+          <wp:inline distT="0" distB="0" distL="0" distR="0" wp14:anchorId="48E047B7" wp14:editId="5F2C0208">
+            <wp:extent cx="2063871" cy="2070488"/>
+            <wp:effectExtent l="133350" t="76200" r="88900" b="139700"/>
+            <wp:docPr id="1214000901" name="Grafik 18" descr="Ein Bild, das Rechteck, Muster, Quadrat, Screenshot enthält.&#10;&#10;KI-generierte Inhalte können fehlerhaft sein."/>
+            <wp:cNvGraphicFramePr>
+              <a:graphicFrameLocks xmlns:a="http://schemas.openxmlformats.org/drawingml/2006/main" noChangeAspect="1"/>
+            </wp:cNvGraphicFramePr>
+            <a:graphic xmlns:a="http://schemas.openxmlformats.org/drawingml/2006/main">
+              <a:graphicData uri="http://schemas.openxmlformats.org/drawingml/2006/picture">
+                <pic:pic xmlns:pic="http://schemas.openxmlformats.org/drawingml/2006/picture">
+                  <pic:nvPicPr>
+                    <pic:cNvPr id="1214000901" name="Grafik 18" descr="Ein Bild, das Rechteck, Muster, Quadrat, Screenshot enthält.&#10;&#10;KI-generierte Inhalte können fehlerhaft sein."/>
+                    <pic:cNvPicPr>
+                      <a:picLocks noChangeAspect="1" noChangeArrowheads="1"/>
+                    </pic:cNvPicPr>
+                  </pic:nvPicPr>
+                  <pic:blipFill>
+                    <a:blip r:embed="rId16" cstate="print">
+                      <a:extLst>
+                        <a:ext uri="{28A0092B-C50C-407E-A947-70E740481C1C}">
+                          <a14:useLocalDpi xmlns:a14="http://schemas.microsoft.com/office/drawing/2010/main" val="0"/>
+                        </a:ext>
+                      </a:extLst>
+                    </a:blip>
+                    <a:srcRect/>
+                    <a:stretch>
+                      <a:fillRect/>
+                    </a:stretch>
+                  </pic:blipFill>
+                  <pic:spPr bwMode="auto">
+                    <a:xfrm>
+                      <a:off x="0" y="0"/>
+                      <a:ext cx="2083064" cy="2089743"/>
+                    </a:xfrm>
+                    <a:prstGeom prst="roundRect">
+                      <a:avLst>
+                        <a:gd name="adj" fmla="val 16667"/>
+                      </a:avLst>
+                    </a:prstGeom>
+                    <a:ln>
+                      <a:noFill/>
+                    </a:ln>
+                    <a:effectLst>
+                      <a:outerShdw blurRad="76200" dist="38100" dir="7800000" algn="tl" rotWithShape="0">
+                        <a:srgbClr val="000000">
+                          <a:alpha val="40000"/>
+                        </a:srgbClr>
+                      </a:outerShdw>
+                    </a:effectLst>
+                    <a:scene3d>
+                      <a:camera prst="orthographicFront"/>
+                      <a:lightRig rig="contrasting" dir="t">
+                        <a:rot lat="0" lon="0" rev="4200000"/>
+                      </a:lightRig>
+                    </a:scene3d>
+                    <a:sp3d prstMaterial="plastic">
+                      <a:bevelT w="381000" h="114300" prst="relaxedInset"/>
+                      <a:contourClr>
+                        <a:srgbClr val="969696"/>
+                      </a:contourClr>
+                    </a:sp3d>
+                  </pic:spPr>
+                </pic:pic>
+              </a:graphicData>
+            </a:graphic>
+          </wp:inline>
+        </w:drawing>
+      </w:r>
+    </w:p>
+    <w:p>
+      <w:pPr>
+        <w:pStyle w:val="Beschriftung"/>
+      </w:pPr>
+      <w:r>
+        <w:t xml:space="preserve">Abbildung </w:t>
+      </w:r>
+      <w:fldSimple w:instr=" SEQ Abbildung \* ARABIC ">
+        <w:r>
+          <w:rPr>
+            <w:noProof/>
+          </w:rPr>
+          <w:t>2</w:t>
+        </w:r>
+      </w:fldSimple>
+      <w:r>
+        <w:t xml:space="preserve"> LED-Screen</w:t>
+      </w:r>
+    </w:p>
+    <w:p>
+      <w:r>
+        <w:t xml:space="preserve">Der LED-Screen besitzt ein 16x16 Display, also insgesamt 256 einzelne LEDs. </w:t>
+      </w:r>
+      <w:r>
+        <w:t>Auf der Rückseite ist</w:t>
+      </w:r>
+      <w:r>
+        <w:t xml:space="preserve"> ein Board montiert, auf dem sich zwei zentrale Chips befinden: der LM358, ein Operationsverstärker, und der </w:t>
+      </w:r>
+      <w:r>
+        <w:rPr>
+          <w:b/>
+          <w:bCs/>
+        </w:rPr>
+        <w:t>PIC16F684</w:t>
+      </w:r>
+      <w:r>
+        <w:t xml:space="preserve">, ein Mikrocontroller, der grundlegende Steuerfunktionen übernimmt. </w:t>
+      </w:r>
+      <w:r>
+        <w:t xml:space="preserve">Neben diesem Board </w:t>
+      </w:r>
+      <w:r>
+        <w:t>befinden sich zusätzlich 16 LED-Treiber-Chips, die dafür zuständig sind, die einzelnen LEDs gezielt anzusteuern. Diese Treiber ermöglichen das gezielte Ein- und Ausschalten</w:t>
+      </w:r>
+      <w:r>
+        <w:t xml:space="preserve"> der LEDs</w:t>
+      </w:r>
+      <w:r>
+        <w:t>, wodurch unterschiedliche Muster und Animationen auf dem Display dargestellt werden können.</w:t>
+      </w:r>
+    </w:p>
+    <w:p/>
+    <w:p/>
+    <w:p>
+      <w:pPr>
+        <w:pStyle w:val="berschrift4"/>
+        <w:rPr>
+          <w:lang w:val="en-GB"/>
+        </w:rPr>
+      </w:pPr>
+      <w:r>
+        <w:rPr>
+          <w:lang w:val="en-GB"/>
+        </w:rPr>
+        <w:t>Original Carrier Board</w:t>
+      </w:r>
+    </w:p>
+    <w:p>
+      <w:pPr>
+        <w:keepNext/>
+      </w:pPr>
+      <w:r>
+        <w:rPr>
+          <w:noProof/>
+          <w:lang w:val="en-GB"/>
+        </w:rPr>
+        <w:drawing>
+          <wp:inline distT="0" distB="0" distL="0" distR="0" wp14:anchorId="7C793A9A" wp14:editId="5B51CC66">
+            <wp:extent cx="1463040" cy="1816074"/>
+            <wp:effectExtent l="133350" t="76200" r="80010" b="127635"/>
+            <wp:docPr id="2029228251" name="Grafik 12"/>
+            <wp:cNvGraphicFramePr>
+              <a:graphicFrameLocks xmlns:a="http://schemas.openxmlformats.org/drawingml/2006/main" noChangeAspect="1"/>
+            </wp:cNvGraphicFramePr>
+            <a:graphic xmlns:a="http://schemas.openxmlformats.org/drawingml/2006/main">
+              <a:graphicData uri="http://schemas.openxmlformats.org/drawingml/2006/picture">
+                <pic:pic xmlns:pic="http://schemas.openxmlformats.org/drawingml/2006/picture">
+                  <pic:nvPicPr>
+                    <pic:cNvPr id="2029228251" name="Grafik 12"/>
+                    <pic:cNvPicPr>
+                      <a:picLocks noChangeAspect="1" noChangeArrowheads="1"/>
+                    </pic:cNvPicPr>
+                  </pic:nvPicPr>
+                  <pic:blipFill>
+                    <a:blip r:embed="rId17" cstate="print">
+                      <a:extLst>
+                        <a:ext uri="{28A0092B-C50C-407E-A947-70E740481C1C}">
+                          <a14:useLocalDpi xmlns:a14="http://schemas.microsoft.com/office/drawing/2010/main" val="0"/>
+                        </a:ext>
+                      </a:extLst>
+                    </a:blip>
+                    <a:srcRect/>
+                    <a:stretch>
+                      <a:fillRect/>
+                    </a:stretch>
+                  </pic:blipFill>
+                  <pic:spPr bwMode="auto">
+                    <a:xfrm>
+                      <a:off x="0" y="0"/>
+                      <a:ext cx="1470468" cy="1825294"/>
+                    </a:xfrm>
+                    <a:prstGeom prst="roundRect">
+                      <a:avLst>
+                        <a:gd name="adj" fmla="val 16667"/>
+                      </a:avLst>
+                    </a:prstGeom>
+                    <a:ln>
+                      <a:noFill/>
+                    </a:ln>
+                    <a:effectLst>
+                      <a:outerShdw blurRad="76200" dist="38100" dir="7800000" algn="tl" rotWithShape="0">
+                        <a:srgbClr val="000000">
+                          <a:alpha val="40000"/>
+                        </a:srgbClr>
+                      </a:outerShdw>
+                    </a:effectLst>
+                    <a:scene3d>
+                      <a:camera prst="orthographicFront"/>
+                      <a:lightRig rig="contrasting" dir="t">
+                        <a:rot lat="0" lon="0" rev="4200000"/>
+                      </a:lightRig>
+                    </a:scene3d>
+                    <a:sp3d prstMaterial="plastic">
+                      <a:bevelT w="381000" h="114300" prst="relaxedInset"/>
+                      <a:contourClr>
+                        <a:srgbClr val="969696"/>
+                      </a:contourClr>
+                    </a:sp3d>
+                  </pic:spPr>
+                </pic:pic>
+              </a:graphicData>
+            </a:graphic>
+          </wp:inline>
+        </w:drawing>
+      </w:r>
+    </w:p>
+    <w:p>
+      <w:pPr>
+        <w:pStyle w:val="Beschriftung"/>
+        <w:rPr>
+          <w:lang w:val="en-GB"/>
+        </w:rPr>
+      </w:pPr>
+      <w:r>
+        <w:t xml:space="preserve">Abbildung </w:t>
+      </w:r>
+      <w:fldSimple w:instr=" SEQ Abbildung \* ARABIC ">
+        <w:r>
+          <w:rPr>
+            <w:noProof/>
+          </w:rPr>
+          <w:t>3</w:t>
+        </w:r>
+      </w:fldSimple>
+      <w:r>
+        <w:t xml:space="preserve"> Original Carrier Board</w:t>
+      </w:r>
+    </w:p>
+    <w:p>
+      <w:r>
+        <w:t>Dieses Carrier-Board ist das originale Trägerboard für die Chips PIC16F684 und LM358. Es dient dazu, diese Bauteile stabil zu halten und ihre Pins so miteinander zu verbinden, dass sie gemeinsam funktionieren können. Das Board stellt die nötigen Verbindungen zwischen dem Mikrocontroller, dem Operationsverstärker und den weiteren Komponenten wie den LED-Treibern her und sorgt dafür, dass Daten und Signale korrekt übertragen werden. So ermöglicht es die Steuerung des LED-Displays und die Zusammenarbeit aller Teile als ein funktionierendes System.</w:t>
+      </w:r>
+    </w:p>
+    <w:p>
+      <w:pPr>
+        <w:pStyle w:val="berschrift4"/>
+        <w:rPr>
+          <w:lang w:val="en-GB"/>
+        </w:rPr>
+      </w:pPr>
+      <w:r>
+        <w:rPr>
+          <w:lang w:val="en-GB"/>
+        </w:rPr>
+        <w:t>PIC16F684</w:t>
+      </w:r>
+    </w:p>
+    <w:p>
+      <w:pPr>
+        <w:keepNext/>
+      </w:pPr>
+      <w:r>
+        <w:rPr>
+          <w:noProof/>
+        </w:rPr>
+        <w:drawing>
+          <wp:inline distT="0" distB="0" distL="0" distR="0" wp14:anchorId="53E6E8F6" wp14:editId="5C840520">
+            <wp:extent cx="1674303" cy="1669773"/>
+            <wp:effectExtent l="133350" t="76200" r="78740" b="140335"/>
+            <wp:docPr id="390064725" name="Grafik 13" descr="Ein Bild, das Elektronik, Schaltung, Elektronisches Bauteil, Elektrisches Bauelement enthält.&#10;&#10;KI-generierte Inhalte können fehlerhaft sein."/>
+            <wp:cNvGraphicFramePr>
+              <a:graphicFrameLocks xmlns:a="http://schemas.openxmlformats.org/drawingml/2006/main" noChangeAspect="1"/>
+            </wp:cNvGraphicFramePr>
+            <a:graphic xmlns:a="http://schemas.openxmlformats.org/drawingml/2006/main">
+              <a:graphicData uri="http://schemas.openxmlformats.org/drawingml/2006/picture">
+                <pic:pic xmlns:pic="http://schemas.openxmlformats.org/drawingml/2006/picture">
+                  <pic:nvPicPr>
+                    <pic:cNvPr id="1571551232" name="Grafik 13" descr="Ein Bild, das Elektronik, Schaltung, Elektronisches Bauteil, Elektrisches Bauelement enthält.&#10;&#10;KI-generierte Inhalte können fehlerhaft sein."/>
+                    <pic:cNvPicPr>
+                      <a:picLocks noChangeAspect="1" noChangeArrowheads="1"/>
+                    </pic:cNvPicPr>
+                  </pic:nvPicPr>
+                  <pic:blipFill>
+                    <a:blip r:embed="rId18" cstate="print">
+                      <a:extLst>
+                        <a:ext uri="{28A0092B-C50C-407E-A947-70E740481C1C}">
+                          <a14:useLocalDpi xmlns:a14="http://schemas.microsoft.com/office/drawing/2010/main" val="0"/>
+                        </a:ext>
+                      </a:extLst>
+                    </a:blip>
+                    <a:srcRect/>
+                    <a:stretch>
+                      <a:fillRect/>
+                    </a:stretch>
+                  </pic:blipFill>
+                  <pic:spPr bwMode="auto">
+                    <a:xfrm>
+                      <a:off x="0" y="0"/>
+                      <a:ext cx="1675026" cy="1670494"/>
+                    </a:xfrm>
+                    <a:prstGeom prst="roundRect">
+                      <a:avLst>
+                        <a:gd name="adj" fmla="val 16667"/>
+                      </a:avLst>
+                    </a:prstGeom>
+                    <a:ln>
+                      <a:noFill/>
+                    </a:ln>
+                    <a:effectLst>
+                      <a:outerShdw blurRad="76200" dist="38100" dir="7800000" algn="tl" rotWithShape="0">
+                        <a:srgbClr val="000000">
+                          <a:alpha val="40000"/>
+                        </a:srgbClr>
+                      </a:outerShdw>
+                    </a:effectLst>
+                    <a:scene3d>
+                      <a:camera prst="orthographicFront"/>
+                      <a:lightRig rig="contrasting" dir="t">
+                        <a:rot lat="0" lon="0" rev="4200000"/>
+                      </a:lightRig>
+                    </a:scene3d>
+                    <a:sp3d prstMaterial="plastic">
+                      <a:bevelT w="381000" h="114300" prst="relaxedInset"/>
+                      <a:contourClr>
+                        <a:srgbClr val="969696"/>
+                      </a:contourClr>
+                    </a:sp3d>
+                  </pic:spPr>
+                </pic:pic>
+              </a:graphicData>
+            </a:graphic>
+          </wp:inline>
+        </w:drawing>
+      </w:r>
+    </w:p>
+    <w:p>
+      <w:pPr>
+        <w:pStyle w:val="Beschriftung"/>
+        <w:rPr>
+          <w:b/>
+          <w:bCs/>
+          <w:lang w:val="en-GB"/>
+        </w:rPr>
+      </w:pPr>
+      <w:r>
+        <w:t xml:space="preserve">Abbildung </w:t>
+      </w:r>
+      <w:fldSimple w:instr=" SEQ Abbildung \* ARABIC ">
+        <w:r>
+          <w:rPr>
+            <w:noProof/>
+          </w:rPr>
+          <w:t>4</w:t>
+        </w:r>
+      </w:fldSimple>
+      <w:r>
+        <w:t xml:space="preserve"> PIC16F684</w:t>
+      </w:r>
+    </w:p>
+    <w:p>
+      <w:r>
+        <w:t>Der PIC16F684 ist ein 8-Bit-Mikrocontroller, der sich gut für einfache Steuerungsaufgaben eignet. Er enthält einen programmierbaren Speicher, verschiedene Ein- und Ausgänge sowie Funktionen wie PWM und analoge Signalverarbeitung</w:t>
+      </w:r>
+      <w:r>
+        <w:t xml:space="preserve">. Er </w:t>
+      </w:r>
+      <w:r>
+        <w:t>übernimmt die zentrale Steuerung und sorgt dafür, dass die LED-Treiber die richtigen Signale erhalten, um Muster oder Animationen auf dem Display darzustellen.</w:t>
+      </w:r>
+    </w:p>
+    <w:p/>
+    <w:p/>
+    <w:p/>
+    <w:p/>
+    <w:p/>
+    <w:p/>
+    <w:p>
+      <w:pPr>
+        <w:pStyle w:val="berschrift4"/>
+      </w:pPr>
+      <w:r>
+        <w:lastRenderedPageBreak/>
+        <w:t>LM358</w:t>
+      </w:r>
+    </w:p>
+    <w:p>
+      <w:pPr>
+        <w:keepNext/>
+      </w:pPr>
+      <w:r>
+        <w:rPr>
+          <w:b/>
+          <w:bCs/>
+          <w:noProof/>
+        </w:rPr>
+        <w:drawing>
+          <wp:inline distT="0" distB="0" distL="0" distR="0" wp14:anchorId="4FC57BB5" wp14:editId="12407D63">
+            <wp:extent cx="1240335" cy="1661823"/>
+            <wp:effectExtent l="114300" t="76200" r="55245" b="128905"/>
+            <wp:docPr id="492297121" name="Grafik 14"/>
+            <wp:cNvGraphicFramePr>
+              <a:graphicFrameLocks xmlns:a="http://schemas.openxmlformats.org/drawingml/2006/main" noChangeAspect="1"/>
+            </wp:cNvGraphicFramePr>
+            <a:graphic xmlns:a="http://schemas.openxmlformats.org/drawingml/2006/main">
+              <a:graphicData uri="http://schemas.openxmlformats.org/drawingml/2006/picture">
+                <pic:pic xmlns:pic="http://schemas.openxmlformats.org/drawingml/2006/picture">
+                  <pic:nvPicPr>
+                    <pic:cNvPr id="492297121" name="Grafik 14"/>
+                    <pic:cNvPicPr>
+                      <a:picLocks noChangeAspect="1" noChangeArrowheads="1"/>
+                    </pic:cNvPicPr>
+                  </pic:nvPicPr>
+                  <pic:blipFill>
+                    <a:blip r:embed="rId19" cstate="print">
+                      <a:extLst>
+                        <a:ext uri="{28A0092B-C50C-407E-A947-70E740481C1C}">
+                          <a14:useLocalDpi xmlns:a14="http://schemas.microsoft.com/office/drawing/2010/main" val="0"/>
+                        </a:ext>
+                      </a:extLst>
+                    </a:blip>
+                    <a:srcRect/>
+                    <a:stretch>
+                      <a:fillRect/>
+                    </a:stretch>
+                  </pic:blipFill>
+                  <pic:spPr bwMode="auto">
+                    <a:xfrm>
+                      <a:off x="0" y="0"/>
+                      <a:ext cx="1247169" cy="1670979"/>
+                    </a:xfrm>
+                    <a:prstGeom prst="roundRect">
+                      <a:avLst>
+                        <a:gd name="adj" fmla="val 16667"/>
+                      </a:avLst>
+                    </a:prstGeom>
+                    <a:ln>
+                      <a:noFill/>
+                    </a:ln>
+                    <a:effectLst>
+                      <a:outerShdw blurRad="76200" dist="38100" dir="7800000" algn="tl" rotWithShape="0">
+                        <a:srgbClr val="000000">
+                          <a:alpha val="40000"/>
+                        </a:srgbClr>
+                      </a:outerShdw>
+                    </a:effectLst>
+                    <a:scene3d>
+                      <a:camera prst="orthographicFront"/>
+                      <a:lightRig rig="contrasting" dir="t">
+                        <a:rot lat="0" lon="0" rev="4200000"/>
+                      </a:lightRig>
+                    </a:scene3d>
+                    <a:sp3d prstMaterial="plastic">
+                      <a:bevelT w="381000" h="114300" prst="relaxedInset"/>
+                      <a:contourClr>
+                        <a:srgbClr val="969696"/>
+                      </a:contourClr>
+                    </a:sp3d>
+                  </pic:spPr>
+                </pic:pic>
+              </a:graphicData>
+            </a:graphic>
+          </wp:inline>
+        </w:drawing>
+      </w:r>
+    </w:p>
+    <w:p>
+      <w:pPr>
+        <w:pStyle w:val="Beschriftung"/>
+        <w:rPr>
+          <w:b/>
+          <w:bCs/>
+        </w:rPr>
+      </w:pPr>
+      <w:r>
+        <w:t xml:space="preserve">Abbildung </w:t>
+      </w:r>
+      <w:fldSimple w:instr=" SEQ Abbildung \* ARABIC ">
+        <w:r>
+          <w:rPr>
+            <w:noProof/>
+          </w:rPr>
+          <w:t>5</w:t>
+        </w:r>
+      </w:fldSimple>
+      <w:r>
+        <w:t xml:space="preserve"> LM358</w:t>
+      </w:r>
+    </w:p>
+    <w:p>
+      <w:r>
+        <w:t xml:space="preserve">Der LM358 ist ein integrierter Operationsverstärker (Op-Amp), der zwei unabhängige Verstärker in einem Chip enthält. Er </w:t>
+      </w:r>
+      <w:r>
+        <w:t xml:space="preserve">verstärkt </w:t>
+      </w:r>
+      <w:r>
+        <w:t>analoge Signale</w:t>
+      </w:r>
+      <w:r>
+        <w:t xml:space="preserve"> vom Mikrofon</w:t>
+      </w:r>
+      <w:r>
+        <w:t>. Im Gegensatz zu digitalen Bauteilen verarbeitet der LM358 kontinuierliche Spannungen und kann dabei Signale glätten, verstärken oder vergleichen.</w:t>
+      </w:r>
+    </w:p>
+    <w:p>
+      <w:pPr>
+        <w:pStyle w:val="berschrift4"/>
+        <w:rPr>
+          <w:rStyle w:val="base"/>
+          <w:b/>
+          <w:bCs/>
+          <w:lang w:val="en-GB"/>
+        </w:rPr>
+      </w:pPr>
+      <w:r>
+        <w:rPr>
+          <w:rStyle w:val="base"/>
+          <w:b/>
+          <w:bCs/>
+          <w:lang w:val="en-GB"/>
+        </w:rPr>
+        <w:t>SparkFun MicroMod ATP Carrier Board</w:t>
+      </w:r>
+    </w:p>
+    <w:p>
+      <w:pPr>
+        <w:keepNext/>
+      </w:pPr>
+      <w:r>
+        <w:rPr>
+          <w:noProof/>
+        </w:rPr>
+        <w:drawing>
+          <wp:inline distT="0" distB="0" distL="0" distR="0" wp14:anchorId="6DDBD4AD" wp14:editId="257AE6C9">
+            <wp:extent cx="2349033" cy="1638300"/>
+            <wp:effectExtent l="133350" t="76200" r="70485" b="133350"/>
+            <wp:docPr id="263985798" name="Grafik 11" descr="SparkFun MicroMod ATP Carrier Board"/>
+            <wp:cNvGraphicFramePr>
+              <a:graphicFrameLocks xmlns:a="http://schemas.openxmlformats.org/drawingml/2006/main" noChangeAspect="1"/>
+            </wp:cNvGraphicFramePr>
+            <a:graphic xmlns:a="http://schemas.openxmlformats.org/drawingml/2006/main">
+              <a:graphicData uri="http://schemas.openxmlformats.org/drawingml/2006/picture">
+                <pic:pic xmlns:pic="http://schemas.openxmlformats.org/drawingml/2006/picture">
+                  <pic:nvPicPr>
+                    <pic:cNvPr id="0" name="amasty-main-image" descr="SparkFun MicroMod ATP Carrier Board"/>
+                    <pic:cNvPicPr>
+                      <a:picLocks noChangeAspect="1" noChangeArrowheads="1"/>
+                    </pic:cNvPicPr>
+                  </pic:nvPicPr>
+                  <pic:blipFill rotWithShape="1">
+                    <a:blip r:embed="rId20" cstate="print">
+                      <a:extLst>
+                        <a:ext uri="{28A0092B-C50C-407E-A947-70E740481C1C}">
+                          <a14:useLocalDpi xmlns:a14="http://schemas.microsoft.com/office/drawing/2010/main" val="0"/>
+                        </a:ext>
+                      </a:extLst>
+                    </a:blip>
+                    <a:srcRect l="9283" t="20254" r="8439" b="22363"/>
+                    <a:stretch/>
+                  </pic:blipFill>
+                  <pic:spPr bwMode="auto">
+                    <a:xfrm>
+                      <a:off x="0" y="0"/>
+                      <a:ext cx="2351409" cy="1639957"/>
+                    </a:xfrm>
+                    <a:prstGeom prst="roundRect">
+                      <a:avLst>
+                        <a:gd name="adj" fmla="val 16667"/>
+                      </a:avLst>
+                    </a:prstGeom>
+                    <a:ln>
+                      <a:noFill/>
+                    </a:ln>
+                    <a:effectLst>
+                      <a:outerShdw blurRad="76200" dist="38100" dir="7800000" algn="tl" rotWithShape="0">
+                        <a:srgbClr val="000000">
+                          <a:alpha val="40000"/>
+                        </a:srgbClr>
+                      </a:outerShdw>
+                    </a:effectLst>
+                    <a:scene3d>
+                      <a:camera prst="orthographicFront"/>
+                      <a:lightRig rig="contrasting" dir="t">
+                        <a:rot lat="0" lon="0" rev="4200000"/>
+                      </a:lightRig>
+                    </a:scene3d>
+                    <a:sp3d prstMaterial="plastic">
+                      <a:bevelT w="381000" h="114300" prst="relaxedInset"/>
+                      <a:contourClr>
+                        <a:srgbClr val="969696"/>
+                      </a:contourClr>
+                    </a:sp3d>
+                    <a:extLst>
+                      <a:ext uri="{53640926-AAD7-44D8-BBD7-CCE9431645EC}">
+                        <a14:shadowObscured xmlns:a14="http://schemas.microsoft.com/office/drawing/2010/main"/>
+                      </a:ext>
+                    </a:extLst>
+                  </pic:spPr>
+                </pic:pic>
+              </a:graphicData>
+            </a:graphic>
+          </wp:inline>
+        </w:drawing>
+      </w:r>
+    </w:p>
+    <w:p>
+      <w:pPr>
+        <w:pStyle w:val="Beschriftung"/>
+      </w:pPr>
+      <w:r>
+        <w:t xml:space="preserve">Abbildung </w:t>
+      </w:r>
+      <w:fldSimple w:instr=" SEQ Abbildung \* ARABIC ">
+        <w:r>
+          <w:rPr>
+            <w:noProof/>
+          </w:rPr>
+          <w:t>6</w:t>
+        </w:r>
+      </w:fldSimple>
+      <w:r>
+        <w:t xml:space="preserve"> Carrier Board</w:t>
+      </w:r>
+    </w:p>
+    <w:p>
+      <w:r>
+        <w:t>Das Carrier Board von SparkFun dient dazu, die kleinen Pins eines Prozessormoduls zugänglich zu machen, indem es sie auf größere, standardisierte Anschlüsse überträgt. Dadurch wird es einfacher, Verbindungen zu anderen Komponenten herzustellen, etwa für Sensoren oder Aktoren, ohne direkt an die feinen Pins gehen zu müssen. Das erleichtert besonders den Aufbau von Prototypen und Testschaltungen.</w:t>
+      </w:r>
+    </w:p>
+    <w:p>
+      <w:pPr>
+        <w:pStyle w:val="berschrift4"/>
+      </w:pPr>
+      <w:r>
         <w:rPr>
           <w:rStyle w:val="base"/>
           <w:b/>
           <w:bCs/>
         </w:rPr>
-      </w:pPr>
+        <w:t>ESP32 Pro</w:t>
+      </w:r>
       <w:r>
         <w:rPr>
           <w:rStyle w:val="base"/>
           <w:b/>
           <w:bCs/>
         </w:rPr>
-        <w:t>SparkFun MicroMod ATP Carrier Board</w:t>
-      </w:r>
-    </w:p>
-    <w:p>
-      <w:r>
-        <w:t xml:space="preserve">Das Carrier Board von SparkFun </w:t>
-      </w:r>
-      <w:r>
-        <w:t xml:space="preserve">ist die Hauptkomponente </w:t>
-      </w:r>
-      <w:r>
-        <w:t>meines Projekts. Auf diesem werde ich all meinen Code schreiben und diesen auch ausführen.</w:t>
-      </w:r>
-      <w:r>
-        <w:t xml:space="preserve"> </w:t>
-      </w:r>
-      <w:r>
-        <w:t>Die Pins,</w:t>
-      </w:r>
-      <w:r>
-        <w:t xml:space="preserve"> welche wir </w:t>
-      </w:r>
-      <w:r>
-        <w:t>brauchen werden,</w:t>
-      </w:r>
-      <w:r>
-        <w:t xml:space="preserve"> sind</w:t>
-      </w:r>
-      <w:r>
-        <w:t xml:space="preserve"> GND, A0/1, G0 – G3, VIN, </w:t>
-      </w:r>
-      <w:r>
-        <w:t>PWM0 und 3.3V.</w:t>
-      </w:r>
-    </w:p>
-    <w:p>
-      <w:pPr>
+        <w:t>z</w:t>
+      </w:r>
+      <w:r>
         <w:rPr>
+          <w:rStyle w:val="base"/>
           <w:b/>
           <w:bCs/>
         </w:rPr>
-      </w:pPr>
-      <w:r>
-        <w:rPr>
-          <w:b/>
-          <w:bCs/>
-        </w:rPr>
-        <w:t>LED-Screen</w:t>
+        <w:t>essor</w:t>
+      </w:r>
+      <w:r>
+        <w:t xml:space="preserve"> </w:t>
       </w:r>
     </w:p>
     <w:p>
-      <w:r>
-        <w:t xml:space="preserve">Das LED-Screen, welches schon bei der LED-Box vorhanden war, hat ein 16x16 </w:t>
-      </w:r>
-      <w:r>
-        <w:t>LED-Display,</w:t>
-      </w:r>
-      <w:r>
-        <w:t xml:space="preserve"> um verschiedene Sachen anzuzeigen. </w:t>
-      </w:r>
-      <w:r>
-        <w:t>Auf dem LED-Screen hat es Folgende Pins VCC, EN, DA, CLK, LAG und GND</w:t>
+      <w:pPr>
+        <w:keepNext/>
+      </w:pPr>
+      <w:r>
+        <w:rPr>
+          <w:noProof/>
+        </w:rPr>
+        <w:drawing>
+          <wp:inline distT="0" distB="0" distL="0" distR="0" wp14:anchorId="76F48342" wp14:editId="1D5C7DCE">
+            <wp:extent cx="2455351" cy="1630393"/>
+            <wp:effectExtent l="114300" t="76200" r="59690" b="141605"/>
+            <wp:docPr id="1036873996" name="Grafik 12" descr="SparkFun MicroMod ESP32 Processor"/>
+            <wp:cNvGraphicFramePr>
+              <a:graphicFrameLocks xmlns:a="http://schemas.openxmlformats.org/drawingml/2006/main" noChangeAspect="1"/>
+            </wp:cNvGraphicFramePr>
+            <a:graphic xmlns:a="http://schemas.openxmlformats.org/drawingml/2006/main">
+              <a:graphicData uri="http://schemas.openxmlformats.org/drawingml/2006/picture">
+                <pic:pic xmlns:pic="http://schemas.openxmlformats.org/drawingml/2006/picture">
+                  <pic:nvPicPr>
+                    <pic:cNvPr id="0" name="amasty-main-image" descr="SparkFun MicroMod ESP32 Processor"/>
+                    <pic:cNvPicPr>
+                      <a:picLocks noChangeAspect="1" noChangeArrowheads="1"/>
+                    </pic:cNvPicPr>
+                  </pic:nvPicPr>
+                  <pic:blipFill rotWithShape="1">
+                    <a:blip r:embed="rId21">
+                      <a:extLst>
+                        <a:ext uri="{28A0092B-C50C-407E-A947-70E740481C1C}">
+                          <a14:useLocalDpi xmlns:a14="http://schemas.microsoft.com/office/drawing/2010/main" val="0"/>
+                        </a:ext>
+                      </a:extLst>
+                    </a:blip>
+                    <a:srcRect l="12924" t="25557" r="13606" b="25657"/>
+                    <a:stretch/>
+                  </pic:blipFill>
+                  <pic:spPr bwMode="auto">
+                    <a:xfrm>
+                      <a:off x="0" y="0"/>
+                      <a:ext cx="2458969" cy="1632796"/>
+                    </a:xfrm>
+                    <a:prstGeom prst="roundRect">
+                      <a:avLst>
+                        <a:gd name="adj" fmla="val 16667"/>
+                      </a:avLst>
+                    </a:prstGeom>
+                    <a:ln>
+                      <a:noFill/>
+                    </a:ln>
+                    <a:effectLst>
+                      <a:outerShdw blurRad="76200" dist="38100" dir="7800000" algn="tl" rotWithShape="0">
+                        <a:srgbClr val="000000">
+                          <a:alpha val="40000"/>
+                        </a:srgbClr>
+                      </a:outerShdw>
+                    </a:effectLst>
+                    <a:scene3d>
+                      <a:camera prst="orthographicFront"/>
+                      <a:lightRig rig="contrasting" dir="t">
+                        <a:rot lat="0" lon="0" rev="4200000"/>
+                      </a:lightRig>
+                    </a:scene3d>
+                    <a:sp3d prstMaterial="plastic">
+                      <a:bevelT w="381000" h="114300" prst="relaxedInset"/>
+                      <a:contourClr>
+                        <a:srgbClr val="969696"/>
+                      </a:contourClr>
+                    </a:sp3d>
+                    <a:extLst>
+                      <a:ext uri="{53640926-AAD7-44D8-BBD7-CCE9431645EC}">
+                        <a14:shadowObscured xmlns:a14="http://schemas.microsoft.com/office/drawing/2010/main"/>
+                      </a:ext>
+                    </a:extLst>
+                  </pic:spPr>
+                </pic:pic>
+              </a:graphicData>
+            </a:graphic>
+          </wp:inline>
+        </w:drawing>
       </w:r>
     </w:p>
     <w:p>
       <w:pPr>
-        <w:rPr>
-          <w:b/>
-          <w:bCs/>
-        </w:rPr>
-      </w:pPr>
-      <w:r>
-        <w:rPr>
-          <w:b/>
-          <w:bCs/>
-        </w:rPr>
-        <w:t>Knöpfe</w:t>
+        <w:pStyle w:val="Beschriftung"/>
+      </w:pPr>
+      <w:r>
+        <w:t xml:space="preserve">Abbildung </w:t>
+      </w:r>
+      <w:fldSimple w:instr=" SEQ Abbildung \* ARABIC ">
+        <w:r>
+          <w:rPr>
+            <w:noProof/>
+          </w:rPr>
+          <w:t>7</w:t>
+        </w:r>
+      </w:fldSimple>
+      <w:r>
+        <w:t xml:space="preserve"> ESP32</w:t>
       </w:r>
     </w:p>
     <w:p>
       <w:r>
-        <w:t xml:space="preserve">Auf der LED-Box hat es 2 Knöpfe </w:t>
-      </w:r>
-      <w:r>
-        <w:t>vorhanden,</w:t>
-      </w:r>
-      <w:r>
-        <w:t xml:space="preserve"> welche man benutzen </w:t>
-      </w:r>
-      <w:r>
-        <w:t>kann,</w:t>
-      </w:r>
-      <w:r>
-        <w:t xml:space="preserve"> um Inputs zu erkennen.</w:t>
+        <w:t xml:space="preserve">Der ESP32 ist ein kleiner Computerchip, der WLAN und Bluetooth hat und viele Aufgaben übernehmen kann zum Beispiel Daten messen, verarbeiten oder Geräte steuern. Wenn man ihn in ein Carrier Board einsetzt, werden seine feinen Pins grösser und besser erreichbar. So kann man einfacher Kabel </w:t>
+      </w:r>
+      <w:r>
+        <w:lastRenderedPageBreak/>
+        <w:t>anschliessen und mit anderen Geräten wie Sensoren, Tastern oder LEDs verbinden. Das macht den Aufbau von eigenen Projekten viel leichter.</w:t>
       </w:r>
     </w:p>
     <w:tbl>
@@ -2999,10 +4053,7 @@
               <w:keepNext/>
             </w:pPr>
             <w:r>
-              <w:t xml:space="preserve">Gemeinsamer </w:t>
-            </w:r>
-            <w:r>
-              <w:t>Bezugspunkt in einer Schaltung</w:t>
+              <w:t>Das gleiche wie GND</w:t>
             </w:r>
           </w:p>
         </w:tc>
@@ -3012,7 +4063,7 @@
       <w:pPr>
         <w:pStyle w:val="Beschriftung"/>
       </w:pPr>
-      <w:bookmarkStart w:id="3" w:name="_Toc193975847"/>
+      <w:bookmarkStart w:id="4" w:name="_Toc197935429"/>
       <w:r>
         <w:t xml:space="preserve">Tabelle </w:t>
       </w:r>
@@ -3026,34 +4077,39 @@
       </w:fldSimple>
       <w:r>
         <w:t xml:space="preserve"> Begriff und Ihre Bedeutung</w:t>
-      </w:r>
-      <w:bookmarkEnd w:id="3"/>
-    </w:p>
-    <w:p>
-      <w:r>
-        <w:br w:type="page"/>
-      </w:r>
-    </w:p>
-    <w:p>
-      <w:pPr>
-        <w:pStyle w:val="berschrift2"/>
-      </w:pPr>
-      <w:bookmarkStart w:id="4" w:name="_Toc194302044"/>
-      <w:r>
-        <w:lastRenderedPageBreak/>
-        <w:t>Planung</w:t>
       </w:r>
       <w:bookmarkEnd w:id="4"/>
     </w:p>
     <w:p>
       <w:pPr>
+        <w:pStyle w:val="berschrift2"/>
+      </w:pPr>
+      <w:bookmarkStart w:id="5" w:name="_Toc198102875"/>
+      <w:r>
+        <w:t>Planung</w:t>
+      </w:r>
+      <w:bookmarkEnd w:id="5"/>
+    </w:p>
+    <w:p>
+      <w:pPr>
         <w:pStyle w:val="berschrift3"/>
       </w:pPr>
-      <w:bookmarkStart w:id="5" w:name="_Toc194302045"/>
-      <w:r>
-        <w:t>Steckplan</w:t>
-      </w:r>
-      <w:bookmarkEnd w:id="5"/>
+      <w:bookmarkStart w:id="6" w:name="_Toc198102876"/>
+      <w:r>
+        <w:t>Original</w:t>
+      </w:r>
+      <w:bookmarkEnd w:id="6"/>
+    </w:p>
+    <w:p>
+      <w:r>
+        <w:t xml:space="preserve">Um zu verstehen, wie man am Schluss alles gesteckt haben muss, müssen wir zuerst das Original </w:t>
+      </w:r>
+      <w:r>
+        <w:t>anschauen und sehen,</w:t>
+      </w:r>
+      <w:r>
+        <w:t xml:space="preserve"> wie dies Zusammengebaut ist.</w:t>
+      </w:r>
     </w:p>
     <w:p>
       <w:pPr>
@@ -3064,10 +4120,10 @@
           <w:noProof/>
         </w:rPr>
         <w:drawing>
-          <wp:inline distT="0" distB="0" distL="0" distR="0" wp14:anchorId="3E2FF9D2" wp14:editId="27A5D264">
-            <wp:extent cx="5941060" cy="3292475"/>
-            <wp:effectExtent l="0" t="0" r="2540" b="3175"/>
-            <wp:docPr id="767795329" name="Grafik 1"/>
+          <wp:inline distT="0" distB="0" distL="0" distR="0" wp14:anchorId="034D241F" wp14:editId="04AA92CB">
+            <wp:extent cx="3511550" cy="2708352"/>
+            <wp:effectExtent l="0" t="0" r="0" b="0"/>
+            <wp:docPr id="856580108" name="Grafik 1" descr="Ein Bild, das Text, Diagramm, Screenshot, Plan enthält.&#10;&#10;KI-generierte Inhalte können fehlerhaft sein."/>
             <wp:cNvGraphicFramePr>
               <a:graphicFrameLocks xmlns:a="http://schemas.openxmlformats.org/drawingml/2006/main" noChangeAspect="1"/>
             </wp:cNvGraphicFramePr>
@@ -3075,11 +4131,11 @@
               <a:graphicData uri="http://schemas.openxmlformats.org/drawingml/2006/picture">
                 <pic:pic xmlns:pic="http://schemas.openxmlformats.org/drawingml/2006/picture">
                   <pic:nvPicPr>
-                    <pic:cNvPr id="767795329" name=""/>
+                    <pic:cNvPr id="856580108" name="Grafik 1" descr="Ein Bild, das Text, Diagramm, Screenshot, Plan enthält.&#10;&#10;KI-generierte Inhalte können fehlerhaft sein."/>
                     <pic:cNvPicPr/>
                   </pic:nvPicPr>
                   <pic:blipFill>
-                    <a:blip r:embed="rId15"/>
+                    <a:blip r:embed="rId22"/>
                     <a:stretch>
                       <a:fillRect/>
                     </a:stretch>
@@ -3087,7 +4143,7 @@
                   <pic:spPr>
                     <a:xfrm>
                       <a:off x="0" y="0"/>
-                      <a:ext cx="5941060" cy="3292475"/>
+                      <a:ext cx="3520782" cy="2715472"/>
                     </a:xfrm>
                     <a:prstGeom prst="rect">
                       <a:avLst/>
@@ -3104,7 +4160,6 @@
       <w:pPr>
         <w:pStyle w:val="Beschriftung"/>
       </w:pPr>
-      <w:bookmarkStart w:id="6" w:name="_Toc193975845"/>
       <w:r>
         <w:t xml:space="preserve">Abbildung </w:t>
       </w:r>
@@ -3113,25 +4168,572 @@
           <w:rPr>
             <w:noProof/>
           </w:rPr>
-          <w:t>1</w:t>
+          <w:t>8</w:t>
         </w:r>
       </w:fldSimple>
       <w:r>
-        <w:t xml:space="preserve"> Steckplan vom EchoPlay</w:t>
-      </w:r>
-      <w:bookmarkEnd w:id="6"/>
+        <w:t xml:space="preserve"> Original Steckplan</w:t>
+      </w:r>
     </w:p>
     <w:p>
+      <w:r>
+        <w:t xml:space="preserve">Dies ist der Aufbau der LED-Box. In der Box hat es 7 Hauptkomponente, die Stromversorgung, der Bildschirm, das Mikrofon, den PIC16F684, den LM358 und die 2 Knöpfe. </w:t>
+      </w:r>
+      <w:r>
+        <w:t xml:space="preserve">Die zentrale Steuerung übernimmt der PIC16F684 und diesen wollen wir ersetzen. Um diesen zu ersetzen, müssen wir die Pins mit dem ESP32 verbinden und dies machen wir, indem wir den PIC16F684 rausnehmen, und die Lötstellen erweitern, um diese besser verbinden zu können. </w:t>
+      </w:r>
+    </w:p>
+    <w:p>
       <w:pPr>
         <w:pStyle w:val="berschrift3"/>
       </w:pPr>
-      <w:bookmarkStart w:id="7" w:name="_Toc194302046"/>
-      <w:r>
-        <w:t>Vorgehen</w:t>
+      <w:bookmarkStart w:id="7" w:name="_Toc198102877"/>
+      <w:r>
+        <w:t>PIC16F684 rausnehmen</w:t>
       </w:r>
       <w:bookmarkEnd w:id="7"/>
     </w:p>
+    <w:p>
+      <w:r>
+        <w:t>Um den PIC16F684 zu ersetzen, müssen wir ihn zuerst rausnehmen. Dies tun wir, indem wir die den Chip von den Lötstellen lösen.</w:t>
+      </w:r>
+    </w:p>
+    <w:p>
+      <w:pPr>
+        <w:keepNext/>
+      </w:pPr>
+      <w:r>
+        <w:rPr>
+          <w:noProof/>
+        </w:rPr>
+        <w:lastRenderedPageBreak/>
+        <mc:AlternateContent>
+          <mc:Choice Requires="wpi">
+            <w:drawing>
+              <wp:anchor distT="0" distB="0" distL="114300" distR="114300" simplePos="0" relativeHeight="251741184" behindDoc="0" locked="0" layoutInCell="1" allowOverlap="1" wp14:anchorId="00E92896" wp14:editId="6F05DDEC">
+                <wp:simplePos x="0" y="0"/>
+                <wp:positionH relativeFrom="column">
+                  <wp:posOffset>160020</wp:posOffset>
+                </wp:positionH>
+                <wp:positionV relativeFrom="paragraph">
+                  <wp:posOffset>850480</wp:posOffset>
+                </wp:positionV>
+                <wp:extent cx="1303200" cy="397800"/>
+                <wp:effectExtent l="38100" t="38100" r="30480" b="40640"/>
+                <wp:wrapNone/>
+                <wp:docPr id="1433972069" name="Freihand 12"/>
+                <wp:cNvGraphicFramePr/>
+                <a:graphic xmlns:a="http://schemas.openxmlformats.org/drawingml/2006/main">
+                  <a:graphicData uri="http://schemas.microsoft.com/office/word/2010/wordprocessingInk">
+                    <w14:contentPart bwMode="auto" r:id="rId23">
+                      <w14:nvContentPartPr>
+                        <w14:cNvContentPartPr/>
+                      </w14:nvContentPartPr>
+                      <w14:xfrm>
+                        <a:off x="0" y="0"/>
+                        <a:ext cx="1303200" cy="397800"/>
+                      </w14:xfrm>
+                    </w14:contentPart>
+                  </a:graphicData>
+                </a:graphic>
+              </wp:anchor>
+            </w:drawing>
+          </mc:Choice>
+          <mc:Fallback>
+            <w:pict>
+              <v:shapetype w14:anchorId="1A389D14" id="_x0000_t75" coordsize="21600,21600" o:spt="75" o:preferrelative="t" path="m@4@5l@4@11@9@11@9@5xe" filled="f" stroked="f">
+                <v:stroke joinstyle="miter"/>
+                <v:formulas>
+                  <v:f eqn="if lineDrawn pixelLineWidth 0"/>
+                  <v:f eqn="sum @0 1 0"/>
+                  <v:f eqn="sum 0 0 @1"/>
+                  <v:f eqn="prod @2 1 2"/>
+                  <v:f eqn="prod @3 21600 pixelWidth"/>
+                  <v:f eqn="prod @3 21600 pixelHeight"/>
+                  <v:f eqn="sum @0 0 1"/>
+                  <v:f eqn="prod @6 1 2"/>
+                  <v:f eqn="prod @7 21600 pixelWidth"/>
+                  <v:f eqn="sum @8 21600 0"/>
+                  <v:f eqn="prod @7 21600 pixelHeight"/>
+                  <v:f eqn="sum @10 21600 0"/>
+                </v:formulas>
+                <v:path o:extrusionok="f" gradientshapeok="t" o:connecttype="rect"/>
+                <o:lock v:ext="edit" aspectratio="t"/>
+              </v:shapetype>
+              <v:shape id="Freihand 12" o:spid="_x0000_s1026" type="#_x0000_t75" style="position:absolute;margin-left:12.1pt;margin-top:66.45pt;width:103.6pt;height:32.3pt;z-index:251741184;visibility:visible;mso-wrap-style:square;mso-wrap-distance-left:9pt;mso-wrap-distance-top:0;mso-wrap-distance-right:9pt;mso-wrap-distance-bottom:0;mso-position-horizontal:absolute;mso-position-horizontal-relative:text;mso-position-vertical:absolute;mso-position-vertical-relative:text" o:gfxdata="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">
+                <v:imagedata r:id="rId24" o:title=""/>
+              </v:shape>
+            </w:pict>
+          </mc:Fallback>
+        </mc:AlternateContent>
+      </w:r>
+      <w:r>
+        <w:rPr>
+          <w:noProof/>
+        </w:rPr>
+        <mc:AlternateContent>
+          <mc:Choice Requires="wpi">
+            <w:drawing>
+              <wp:anchor distT="0" distB="0" distL="114300" distR="114300" simplePos="0" relativeHeight="251740160" behindDoc="0" locked="0" layoutInCell="1" allowOverlap="1" wp14:anchorId="53F6C382" wp14:editId="7CDB53C8">
+                <wp:simplePos x="0" y="0"/>
+                <wp:positionH relativeFrom="column">
+                  <wp:posOffset>128700</wp:posOffset>
+                </wp:positionH>
+                <wp:positionV relativeFrom="paragraph">
+                  <wp:posOffset>164320</wp:posOffset>
+                </wp:positionV>
+                <wp:extent cx="1240920" cy="245520"/>
+                <wp:effectExtent l="38100" t="38100" r="35560" b="40640"/>
+                <wp:wrapNone/>
+                <wp:docPr id="484957581" name="Freihand 11"/>
+                <wp:cNvGraphicFramePr/>
+                <a:graphic xmlns:a="http://schemas.openxmlformats.org/drawingml/2006/main">
+                  <a:graphicData uri="http://schemas.microsoft.com/office/word/2010/wordprocessingInk">
+                    <w14:contentPart bwMode="auto" r:id="rId25">
+                      <w14:nvContentPartPr>
+                        <w14:cNvContentPartPr/>
+                      </w14:nvContentPartPr>
+                      <w14:xfrm>
+                        <a:off x="0" y="0"/>
+                        <a:ext cx="1240920" cy="245520"/>
+                      </w14:xfrm>
+                    </w14:contentPart>
+                  </a:graphicData>
+                </a:graphic>
+              </wp:anchor>
+            </w:drawing>
+          </mc:Choice>
+          <mc:Fallback>
+            <w:pict>
+              <v:shape w14:anchorId="08A125A9" id="Freihand 11" o:spid="_x0000_s1026" type="#_x0000_t75" style="position:absolute;margin-left:9.65pt;margin-top:12.45pt;width:98.65pt;height:20.35pt;z-index:251740160;visibility:visible;mso-wrap-style:square;mso-wrap-distance-left:9pt;mso-wrap-distance-top:0;mso-wrap-distance-right:9pt;mso-wrap-distance-bottom:0;mso-position-horizontal:absolute;mso-position-horizontal-relative:text;mso-position-vertical:absolute;mso-position-vertical-relative:text" o:gfxdata="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">
+                <v:imagedata r:id="rId26" o:title=""/>
+              </v:shape>
+            </w:pict>
+          </mc:Fallback>
+        </mc:AlternateContent>
+      </w:r>
+      <w:r>
+        <w:rPr>
+          <w:noProof/>
+        </w:rPr>
+        <w:drawing>
+          <wp:inline distT="0" distB="0" distL="0" distR="0" wp14:anchorId="4B6F6469" wp14:editId="764A916C">
+            <wp:extent cx="1333500" cy="1329892"/>
+            <wp:effectExtent l="133350" t="76200" r="76200" b="137160"/>
+            <wp:docPr id="1571551232" name="Grafik 13" descr="Ein Bild, das Elektronik, Schaltung, Elektronisches Bauteil, Elektrisches Bauelement enthält.&#10;&#10;KI-generierte Inhalte können fehlerhaft sein."/>
+            <wp:cNvGraphicFramePr>
+              <a:graphicFrameLocks xmlns:a="http://schemas.openxmlformats.org/drawingml/2006/main" noChangeAspect="1"/>
+            </wp:cNvGraphicFramePr>
+            <a:graphic xmlns:a="http://schemas.openxmlformats.org/drawingml/2006/main">
+              <a:graphicData uri="http://schemas.openxmlformats.org/drawingml/2006/picture">
+                <pic:pic xmlns:pic="http://schemas.openxmlformats.org/drawingml/2006/picture">
+                  <pic:nvPicPr>
+                    <pic:cNvPr id="1571551232" name="Grafik 13" descr="Ein Bild, das Elektronik, Schaltung, Elektronisches Bauteil, Elektrisches Bauelement enthält.&#10;&#10;KI-generierte Inhalte können fehlerhaft sein."/>
+                    <pic:cNvPicPr>
+                      <a:picLocks noChangeAspect="1" noChangeArrowheads="1"/>
+                    </pic:cNvPicPr>
+                  </pic:nvPicPr>
+                  <pic:blipFill>
+                    <a:blip r:embed="rId27" cstate="print">
+                      <a:extLst>
+                        <a:ext uri="{28A0092B-C50C-407E-A947-70E740481C1C}">
+                          <a14:useLocalDpi xmlns:a14="http://schemas.microsoft.com/office/drawing/2010/main" val="0"/>
+                        </a:ext>
+                      </a:extLst>
+                    </a:blip>
+                    <a:srcRect/>
+                    <a:stretch>
+                      <a:fillRect/>
+                    </a:stretch>
+                  </pic:blipFill>
+                  <pic:spPr bwMode="auto">
+                    <a:xfrm>
+                      <a:off x="0" y="0"/>
+                      <a:ext cx="1336746" cy="1333129"/>
+                    </a:xfrm>
+                    <a:prstGeom prst="roundRect">
+                      <a:avLst>
+                        <a:gd name="adj" fmla="val 16667"/>
+                      </a:avLst>
+                    </a:prstGeom>
+                    <a:ln>
+                      <a:noFill/>
+                    </a:ln>
+                    <a:effectLst>
+                      <a:outerShdw blurRad="76200" dist="38100" dir="7800000" algn="tl" rotWithShape="0">
+                        <a:srgbClr val="000000">
+                          <a:alpha val="40000"/>
+                        </a:srgbClr>
+                      </a:outerShdw>
+                    </a:effectLst>
+                    <a:scene3d>
+                      <a:camera prst="orthographicFront"/>
+                      <a:lightRig rig="contrasting" dir="t">
+                        <a:rot lat="0" lon="0" rev="4200000"/>
+                      </a:lightRig>
+                    </a:scene3d>
+                    <a:sp3d prstMaterial="plastic">
+                      <a:bevelT w="381000" h="114300" prst="relaxedInset"/>
+                      <a:contourClr>
+                        <a:srgbClr val="969696"/>
+                      </a:contourClr>
+                    </a:sp3d>
+                  </pic:spPr>
+                </pic:pic>
+              </a:graphicData>
+            </a:graphic>
+          </wp:inline>
+        </w:drawing>
+      </w:r>
+    </w:p>
+    <w:p>
+      <w:pPr>
+        <w:pStyle w:val="Beschriftung"/>
+      </w:pPr>
+      <w:r>
+        <w:t xml:space="preserve">Abbildung </w:t>
+      </w:r>
+      <w:fldSimple w:instr=" SEQ Abbildung \* ARABIC ">
+        <w:r>
+          <w:rPr>
+            <w:noProof/>
+          </w:rPr>
+          <w:t>9</w:t>
+        </w:r>
+      </w:fldSimple>
+      <w:r>
+        <w:t xml:space="preserve"> PIC16F684</w:t>
+      </w:r>
+    </w:p>
+    <w:p>
+      <w:pPr>
+        <w:pStyle w:val="berschrift3"/>
+      </w:pPr>
+      <w:bookmarkStart w:id="8" w:name="_Toc198102878"/>
+      <w:r>
+        <w:t>Pins lösten</w:t>
+      </w:r>
+      <w:bookmarkEnd w:id="8"/>
+    </w:p>
+    <w:p>
+      <w:r>
+        <w:br/>
+        <w:t xml:space="preserve">Um </w:t>
+      </w:r>
+      <w:r>
+        <w:t>den ESP32 an die LED-Box zu verbinden, müssen wir zuerst die Lötstellen in Pins verwandeln und dies machen wir indem einen Adapter and die Stellen Löten und dann die Stellen mit Pins ersetzen. Dies mache ich mit einem DIP300-SOIC-16N.</w:t>
+      </w:r>
+    </w:p>
+    <w:p>
+      <w:pPr>
+        <w:keepNext/>
+      </w:pPr>
+      <w:r>
+        <w:rPr>
+          <w:noProof/>
+        </w:rPr>
+        <w:drawing>
+          <wp:inline distT="0" distB="0" distL="0" distR="0" wp14:anchorId="6D51393B" wp14:editId="3A32F8AA">
+            <wp:extent cx="933450" cy="933450"/>
+            <wp:effectExtent l="133350" t="76200" r="76200" b="133350"/>
+            <wp:docPr id="1480437626" name="Grafik 13" descr="DIP300-SOIC-16N"/>
+            <wp:cNvGraphicFramePr>
+              <a:graphicFrameLocks xmlns:a="http://schemas.openxmlformats.org/drawingml/2006/main" noChangeAspect="1"/>
+            </wp:cNvGraphicFramePr>
+            <a:graphic xmlns:a="http://schemas.openxmlformats.org/drawingml/2006/main">
+              <a:graphicData uri="http://schemas.openxmlformats.org/drawingml/2006/picture">
+                <pic:pic xmlns:pic="http://schemas.openxmlformats.org/drawingml/2006/picture">
+                  <pic:nvPicPr>
+                    <pic:cNvPr id="0" name="Picture 1" descr="DIP300-SOIC-16N"/>
+                    <pic:cNvPicPr>
+                      <a:picLocks noChangeAspect="1" noChangeArrowheads="1"/>
+                    </pic:cNvPicPr>
+                  </pic:nvPicPr>
+                  <pic:blipFill>
+                    <a:blip r:embed="rId28" cstate="print">
+                      <a:extLst>
+                        <a:ext uri="{28A0092B-C50C-407E-A947-70E740481C1C}">
+                          <a14:useLocalDpi xmlns:a14="http://schemas.microsoft.com/office/drawing/2010/main" val="0"/>
+                        </a:ext>
+                      </a:extLst>
+                    </a:blip>
+                    <a:srcRect/>
+                    <a:stretch>
+                      <a:fillRect/>
+                    </a:stretch>
+                  </pic:blipFill>
+                  <pic:spPr bwMode="auto">
+                    <a:xfrm>
+                      <a:off x="0" y="0"/>
+                      <a:ext cx="933450" cy="933450"/>
+                    </a:xfrm>
+                    <a:prstGeom prst="roundRect">
+                      <a:avLst>
+                        <a:gd name="adj" fmla="val 16667"/>
+                      </a:avLst>
+                    </a:prstGeom>
+                    <a:ln>
+                      <a:noFill/>
+                    </a:ln>
+                    <a:effectLst>
+                      <a:outerShdw blurRad="76200" dist="38100" dir="7800000" algn="tl" rotWithShape="0">
+                        <a:srgbClr val="000000">
+                          <a:alpha val="40000"/>
+                        </a:srgbClr>
+                      </a:outerShdw>
+                    </a:effectLst>
+                    <a:scene3d>
+                      <a:camera prst="orthographicFront"/>
+                      <a:lightRig rig="contrasting" dir="t">
+                        <a:rot lat="0" lon="0" rev="4200000"/>
+                      </a:lightRig>
+                    </a:scene3d>
+                    <a:sp3d prstMaterial="plastic">
+                      <a:bevelT w="381000" h="114300" prst="relaxedInset"/>
+                      <a:contourClr>
+                        <a:srgbClr val="969696"/>
+                      </a:contourClr>
+                    </a:sp3d>
+                  </pic:spPr>
+                </pic:pic>
+              </a:graphicData>
+            </a:graphic>
+          </wp:inline>
+        </w:drawing>
+      </w:r>
+    </w:p>
+    <w:p>
+      <w:pPr>
+        <w:pStyle w:val="Beschriftung"/>
+      </w:pPr>
+      <w:r>
+        <w:t xml:space="preserve">Abbildung </w:t>
+      </w:r>
+      <w:fldSimple w:instr=" SEQ Abbildung \* ARABIC ">
+        <w:r>
+          <w:rPr>
+            <w:noProof/>
+          </w:rPr>
+          <w:t>10</w:t>
+        </w:r>
+      </w:fldSimple>
+      <w:r>
+        <w:t xml:space="preserve"> DIP300-SOIC-16N</w:t>
+      </w:r>
+    </w:p>
+    <w:p>
+      <w:r>
+        <w:t xml:space="preserve">Diesen Löte ich an die Lötstellen und dann löte ich noch 14 männlich zu weiblich Pins an die Pin-Stellen mit 2 von den </w:t>
+      </w:r>
+      <w:r>
+        <w:t>HRS-1B-07-GA</w:t>
+      </w:r>
+      <w:r>
+        <w:t>.</w:t>
+      </w:r>
+    </w:p>
+    <w:p>
+      <w:pPr>
+        <w:keepNext/>
+      </w:pPr>
+      <w:r>
+        <w:rPr>
+          <w:noProof/>
+        </w:rPr>
+        <w:drawing>
+          <wp:inline distT="0" distB="0" distL="0" distR="0" wp14:anchorId="799D35D2" wp14:editId="1C3F0F19">
+            <wp:extent cx="1377950" cy="1377950"/>
+            <wp:effectExtent l="133350" t="76200" r="88900" b="127000"/>
+            <wp:docPr id="2076725995" name="Grafik 14" descr="HRS-1B-07-GA"/>
+            <wp:cNvGraphicFramePr>
+              <a:graphicFrameLocks xmlns:a="http://schemas.openxmlformats.org/drawingml/2006/main" noChangeAspect="1"/>
+            </wp:cNvGraphicFramePr>
+            <a:graphic xmlns:a="http://schemas.openxmlformats.org/drawingml/2006/main">
+              <a:graphicData uri="http://schemas.openxmlformats.org/drawingml/2006/picture">
+                <pic:pic xmlns:pic="http://schemas.openxmlformats.org/drawingml/2006/picture">
+                  <pic:nvPicPr>
+                    <pic:cNvPr id="0" name="Picture 3" descr="HRS-1B-07-GA"/>
+                    <pic:cNvPicPr>
+                      <a:picLocks noChangeAspect="1" noChangeArrowheads="1"/>
+                    </pic:cNvPicPr>
+                  </pic:nvPicPr>
+                  <pic:blipFill>
+                    <a:blip r:embed="rId29" cstate="print">
+                      <a:extLst>
+                        <a:ext uri="{28A0092B-C50C-407E-A947-70E740481C1C}">
+                          <a14:useLocalDpi xmlns:a14="http://schemas.microsoft.com/office/drawing/2010/main" val="0"/>
+                        </a:ext>
+                      </a:extLst>
+                    </a:blip>
+                    <a:srcRect/>
+                    <a:stretch>
+                      <a:fillRect/>
+                    </a:stretch>
+                  </pic:blipFill>
+                  <pic:spPr bwMode="auto">
+                    <a:xfrm>
+                      <a:off x="0" y="0"/>
+                      <a:ext cx="1377950" cy="1377950"/>
+                    </a:xfrm>
+                    <a:prstGeom prst="roundRect">
+                      <a:avLst>
+                        <a:gd name="adj" fmla="val 16667"/>
+                      </a:avLst>
+                    </a:prstGeom>
+                    <a:ln>
+                      <a:noFill/>
+                    </a:ln>
+                    <a:effectLst>
+                      <a:outerShdw blurRad="76200" dist="38100" dir="7800000" algn="tl" rotWithShape="0">
+                        <a:srgbClr val="000000">
+                          <a:alpha val="40000"/>
+                        </a:srgbClr>
+                      </a:outerShdw>
+                    </a:effectLst>
+                    <a:scene3d>
+                      <a:camera prst="orthographicFront"/>
+                      <a:lightRig rig="contrasting" dir="t">
+                        <a:rot lat="0" lon="0" rev="4200000"/>
+                      </a:lightRig>
+                    </a:scene3d>
+                    <a:sp3d prstMaterial="plastic">
+                      <a:bevelT w="381000" h="114300" prst="relaxedInset"/>
+                      <a:contourClr>
+                        <a:srgbClr val="969696"/>
+                      </a:contourClr>
+                    </a:sp3d>
+                  </pic:spPr>
+                </pic:pic>
+              </a:graphicData>
+            </a:graphic>
+          </wp:inline>
+        </w:drawing>
+      </w:r>
+    </w:p>
+    <w:p>
+      <w:pPr>
+        <w:pStyle w:val="Beschriftung"/>
+      </w:pPr>
+      <w:bookmarkStart w:id="9" w:name="_Toc197935427"/>
+      <w:r>
+        <w:t xml:space="preserve">Abbildung </w:t>
+      </w:r>
+      <w:fldSimple w:instr=" SEQ Abbildung \* ARABIC ">
+        <w:r>
+          <w:rPr>
+            <w:noProof/>
+          </w:rPr>
+          <w:t>12</w:t>
+        </w:r>
+        <w:bookmarkEnd w:id="9"/>
+      </w:fldSimple>
+      <w:r>
+        <w:rPr>
+          <w:noProof/>
+        </w:rPr>
+        <w:t xml:space="preserve"> Steckplantine</w:t>
+      </w:r>
+    </w:p>
+    <w:p>
+      <w:r>
+        <w:t>Wenn dies erledigt, ist kann ich den ESP32 einfach mit männlich zu männlich Kabeln mit der Box verbinden.</w:t>
+      </w:r>
+    </w:p>
     <w:p/>
+    <w:p/>
+    <w:p/>
+    <w:p/>
+    <w:p/>
+    <w:p/>
+    <w:p/>
+    <w:p>
+      <w:pPr>
+        <w:pStyle w:val="berschrift3"/>
+      </w:pPr>
+      <w:bookmarkStart w:id="10" w:name="_Toc198102879"/>
+      <w:r>
+        <w:lastRenderedPageBreak/>
+        <w:t>ESP32 mit Box zusammenstecken</w:t>
+      </w:r>
+      <w:bookmarkEnd w:id="10"/>
+    </w:p>
+    <w:p>
+      <w:pPr>
+        <w:keepNext/>
+      </w:pPr>
+      <w:r>
+        <w:rPr>
+          <w:noProof/>
+        </w:rPr>
+        <w:drawing>
+          <wp:inline distT="0" distB="0" distL="0" distR="0" wp14:anchorId="56441C81" wp14:editId="064DD6C0">
+            <wp:extent cx="5549900" cy="3350939"/>
+            <wp:effectExtent l="0" t="0" r="0" b="1905"/>
+            <wp:docPr id="858018103" name="Grafik 1" descr="Ein Bild, das Diagramm, Text, Screenshot, Plan enthält.&#10;&#10;KI-generierte Inhalte können fehlerhaft sein."/>
+            <wp:cNvGraphicFramePr>
+              <a:graphicFrameLocks xmlns:a="http://schemas.openxmlformats.org/drawingml/2006/main" noChangeAspect="1"/>
+            </wp:cNvGraphicFramePr>
+            <a:graphic xmlns:a="http://schemas.openxmlformats.org/drawingml/2006/main">
+              <a:graphicData uri="http://schemas.openxmlformats.org/drawingml/2006/picture">
+                <pic:pic xmlns:pic="http://schemas.openxmlformats.org/drawingml/2006/picture">
+                  <pic:nvPicPr>
+                    <pic:cNvPr id="858018103" name="Grafik 1" descr="Ein Bild, das Diagramm, Text, Screenshot, Plan enthält.&#10;&#10;KI-generierte Inhalte können fehlerhaft sein."/>
+                    <pic:cNvPicPr/>
+                  </pic:nvPicPr>
+                  <pic:blipFill>
+                    <a:blip r:embed="rId30"/>
+                    <a:stretch>
+                      <a:fillRect/>
+                    </a:stretch>
+                  </pic:blipFill>
+                  <pic:spPr>
+                    <a:xfrm>
+                      <a:off x="0" y="0"/>
+                      <a:ext cx="5552424" cy="3352463"/>
+                    </a:xfrm>
+                    <a:prstGeom prst="rect">
+                      <a:avLst/>
+                    </a:prstGeom>
+                  </pic:spPr>
+                </pic:pic>
+              </a:graphicData>
+            </a:graphic>
+          </wp:inline>
+        </w:drawing>
+      </w:r>
+    </w:p>
+    <w:p>
+      <w:pPr>
+        <w:pStyle w:val="Beschriftung"/>
+      </w:pPr>
+      <w:bookmarkStart w:id="11" w:name="_Toc197935428"/>
+      <w:r>
+        <w:t xml:space="preserve">Abbildung </w:t>
+      </w:r>
+      <w:fldSimple w:instr=" SEQ Abbildung \* ARABIC ">
+        <w:r>
+          <w:rPr>
+            <w:noProof/>
+          </w:rPr>
+          <w:t>13</w:t>
+        </w:r>
+        <w:bookmarkEnd w:id="11"/>
+      </w:fldSimple>
+      <w:r>
+        <w:rPr>
+          <w:noProof/>
+        </w:rPr>
+        <w:t xml:space="preserve"> Modifizierter Steckplan</w:t>
+      </w:r>
+    </w:p>
+    <w:p>
+      <w:r>
+        <w:t xml:space="preserve">Am Schluss sollte die Box so zusammengebaut sein. Dort wo die vorher der PIC16F684 war, sind jetzt die Pins für den ESP32. </w:t>
+      </w:r>
+      <w:r>
+        <w:t>Die männlich zu männlich Kabel sollten wie im Bild gesteckt werden.</w:t>
+      </w:r>
+    </w:p>
     <w:p>
       <w:pPr>
         <w:pStyle w:val="berschrift1"/>
@@ -3139,7 +4741,7 @@
           <w:color w:val="CCCC00" w:themeColor="text2"/>
         </w:rPr>
       </w:pPr>
-      <w:bookmarkStart w:id="8" w:name="_Toc194302047"/>
+      <w:bookmarkStart w:id="12" w:name="_Toc198102880"/>
       <w:r>
         <w:lastRenderedPageBreak/>
         <w:t>Verzeichnisse</w:t>
@@ -3150,7 +4752,7 @@
         </w:rPr>
         <w:t>.</w:t>
       </w:r>
-      <w:bookmarkEnd w:id="8"/>
+      <w:bookmarkEnd w:id="12"/>
     </w:p>
     <w:p>
       <w:pPr>
@@ -3159,14 +4761,14 @@
           <w:noProof/>
         </w:rPr>
       </w:pPr>
-      <w:bookmarkStart w:id="9" w:name="_Toc117236043"/>
-      <w:bookmarkStart w:id="10" w:name="_Toc194302048"/>
+      <w:bookmarkStart w:id="13" w:name="_Toc117236043"/>
+      <w:bookmarkStart w:id="14" w:name="_Toc198102881"/>
       <w:r>
         <w:t>Abbildungen</w:t>
       </w:r>
-      <w:bookmarkStart w:id="11" w:name="_Toc117236044"/>
-      <w:bookmarkEnd w:id="9"/>
-      <w:bookmarkEnd w:id="10"/>
+      <w:bookmarkStart w:id="15" w:name="_Toc117236044"/>
+      <w:bookmarkEnd w:id="13"/>
+      <w:bookmarkEnd w:id="14"/>
       <w:r>
         <w:fldChar w:fldCharType="begin"/>
       </w:r>
@@ -3193,13 +4795,13 @@
           <w14:ligatures w14:val="standardContextual"/>
         </w:rPr>
       </w:pPr>
-      <w:hyperlink w:anchor="_Toc193975845" w:history="1">
+      <w:hyperlink w:anchor="_Toc197935424" w:history="1">
         <w:r>
           <w:rPr>
             <w:rStyle w:val="Hyperlink"/>
             <w:noProof/>
           </w:rPr>
-          <w:t>Abbildung 1 Steckplan vom EchoPlay</w:t>
+          <w:t>Abbildung 1</w:t>
         </w:r>
         <w:r>
           <w:rPr>
@@ -3220,7 +4822,7 @@
             <w:noProof/>
             <w:webHidden/>
           </w:rPr>
-          <w:instrText xml:space="preserve"> PAGEREF _Toc193975845 \h </w:instrText>
+          <w:instrText xml:space="preserve"> PAGEREF _Toc197935424 \h </w:instrText>
         </w:r>
         <w:r>
           <w:rPr>
@@ -3240,7 +4842,7 @@
             <w:noProof/>
             <w:webHidden/>
           </w:rPr>
-          <w:t>4</w:t>
+          <w:t>6</w:t>
         </w:r>
         <w:r>
           <w:rPr>
@@ -3250,23 +4852,6 @@
           <w:fldChar w:fldCharType="end"/>
         </w:r>
       </w:hyperlink>
-    </w:p>
-    <w:p>
-      <w:r>
-        <w:fldChar w:fldCharType="end"/>
-      </w:r>
-    </w:p>
-    <w:p/>
-    <w:p>
-      <w:pPr>
-        <w:pStyle w:val="berschrift2"/>
-      </w:pPr>
-      <w:bookmarkStart w:id="12" w:name="_Toc194302049"/>
-      <w:r>
-        <w:t>Tabellen</w:t>
-      </w:r>
-      <w:bookmarkEnd w:id="11"/>
-      <w:bookmarkEnd w:id="12"/>
     </w:p>
     <w:p>
       <w:pPr>
@@ -3284,21 +4869,334 @@
           <w14:ligatures w14:val="standardContextual"/>
         </w:rPr>
       </w:pPr>
-      <w:r>
-        <w:fldChar w:fldCharType="begin"/>
-      </w:r>
-      <w:r>
-        <w:instrText xml:space="preserve"> TOC \h \z \c "Tabelle" </w:instrText>
-      </w:r>
-      <w:r>
-        <w:fldChar w:fldCharType="separate"/>
-      </w:r>
-      <w:hyperlink w:anchor="_Toc193975847" w:history="1">
+      <w:hyperlink w:anchor="_Toc197935425" w:history="1">
         <w:r>
           <w:rPr>
             <w:rStyle w:val="Hyperlink"/>
             <w:noProof/>
           </w:rPr>
+          <w:t>Abbildung 2</w:t>
+        </w:r>
+        <w:r>
+          <w:rPr>
+            <w:noProof/>
+            <w:webHidden/>
+          </w:rPr>
+          <w:tab/>
+        </w:r>
+        <w:r>
+          <w:rPr>
+            <w:noProof/>
+            <w:webHidden/>
+          </w:rPr>
+          <w:fldChar w:fldCharType="begin"/>
+        </w:r>
+        <w:r>
+          <w:rPr>
+            <w:noProof/>
+            <w:webHidden/>
+          </w:rPr>
+          <w:instrText xml:space="preserve"> PAGEREF _Toc197935425 \h </w:instrText>
+        </w:r>
+        <w:r>
+          <w:rPr>
+            <w:noProof/>
+            <w:webHidden/>
+          </w:rPr>
+        </w:r>
+        <w:r>
+          <w:rPr>
+            <w:noProof/>
+            <w:webHidden/>
+          </w:rPr>
+          <w:fldChar w:fldCharType="separate"/>
+        </w:r>
+        <w:r>
+          <w:rPr>
+            <w:noProof/>
+            <w:webHidden/>
+          </w:rPr>
+          <w:t>6</w:t>
+        </w:r>
+        <w:r>
+          <w:rPr>
+            <w:noProof/>
+            <w:webHidden/>
+          </w:rPr>
+          <w:fldChar w:fldCharType="end"/>
+        </w:r>
+      </w:hyperlink>
+    </w:p>
+    <w:p>
+      <w:pPr>
+        <w:pStyle w:val="Abbildungsverzeichnis"/>
+        <w:tabs>
+          <w:tab w:val="right" w:leader="dot" w:pos="9346"/>
+        </w:tabs>
+        <w:rPr>
+          <w:rFonts w:asciiTheme="minorHAnsi" w:eastAsiaTheme="minorEastAsia" w:hAnsiTheme="minorHAnsi" w:cstheme="minorBidi"/>
+          <w:noProof/>
+          <w:kern w:val="2"/>
+          <w:sz w:val="24"/>
+          <w:szCs w:val="24"/>
+          <w:lang w:eastAsia="de-CH"/>
+          <w14:ligatures w14:val="standardContextual"/>
+        </w:rPr>
+      </w:pPr>
+      <w:hyperlink w:anchor="_Toc197935426" w:history="1">
+        <w:r>
+          <w:rPr>
+            <w:rStyle w:val="Hyperlink"/>
+            <w:noProof/>
+          </w:rPr>
+          <w:t>Abbildung 3</w:t>
+        </w:r>
+        <w:r>
+          <w:rPr>
+            <w:noProof/>
+            <w:webHidden/>
+          </w:rPr>
+          <w:tab/>
+        </w:r>
+        <w:r>
+          <w:rPr>
+            <w:noProof/>
+            <w:webHidden/>
+          </w:rPr>
+          <w:fldChar w:fldCharType="begin"/>
+        </w:r>
+        <w:r>
+          <w:rPr>
+            <w:noProof/>
+            <w:webHidden/>
+          </w:rPr>
+          <w:instrText xml:space="preserve"> PAGEREF _Toc197935426 \h </w:instrText>
+        </w:r>
+        <w:r>
+          <w:rPr>
+            <w:noProof/>
+            <w:webHidden/>
+          </w:rPr>
+        </w:r>
+        <w:r>
+          <w:rPr>
+            <w:noProof/>
+            <w:webHidden/>
+          </w:rPr>
+          <w:fldChar w:fldCharType="separate"/>
+        </w:r>
+        <w:r>
+          <w:rPr>
+            <w:noProof/>
+            <w:webHidden/>
+          </w:rPr>
+          <w:t>7</w:t>
+        </w:r>
+        <w:r>
+          <w:rPr>
+            <w:noProof/>
+            <w:webHidden/>
+          </w:rPr>
+          <w:fldChar w:fldCharType="end"/>
+        </w:r>
+      </w:hyperlink>
+    </w:p>
+    <w:p>
+      <w:pPr>
+        <w:pStyle w:val="Abbildungsverzeichnis"/>
+        <w:tabs>
+          <w:tab w:val="right" w:leader="dot" w:pos="9346"/>
+        </w:tabs>
+        <w:rPr>
+          <w:rFonts w:asciiTheme="minorHAnsi" w:eastAsiaTheme="minorEastAsia" w:hAnsiTheme="minorHAnsi" w:cstheme="minorBidi"/>
+          <w:noProof/>
+          <w:kern w:val="2"/>
+          <w:sz w:val="24"/>
+          <w:szCs w:val="24"/>
+          <w:lang w:eastAsia="de-CH"/>
+          <w14:ligatures w14:val="standardContextual"/>
+        </w:rPr>
+      </w:pPr>
+      <w:hyperlink w:anchor="_Toc197935427" w:history="1">
+        <w:r>
+          <w:rPr>
+            <w:rStyle w:val="Hyperlink"/>
+            <w:noProof/>
+          </w:rPr>
+          <w:t>Abbildung 4</w:t>
+        </w:r>
+        <w:r>
+          <w:rPr>
+            <w:noProof/>
+            <w:webHidden/>
+          </w:rPr>
+          <w:tab/>
+        </w:r>
+        <w:r>
+          <w:rPr>
+            <w:noProof/>
+            <w:webHidden/>
+          </w:rPr>
+          <w:fldChar w:fldCharType="begin"/>
+        </w:r>
+        <w:r>
+          <w:rPr>
+            <w:noProof/>
+            <w:webHidden/>
+          </w:rPr>
+          <w:instrText xml:space="preserve"> PAGEREF _Toc197935427 \h </w:instrText>
+        </w:r>
+        <w:r>
+          <w:rPr>
+            <w:noProof/>
+            <w:webHidden/>
+          </w:rPr>
+        </w:r>
+        <w:r>
+          <w:rPr>
+            <w:noProof/>
+            <w:webHidden/>
+          </w:rPr>
+          <w:fldChar w:fldCharType="separate"/>
+        </w:r>
+        <w:r>
+          <w:rPr>
+            <w:noProof/>
+            <w:webHidden/>
+          </w:rPr>
+          <w:t>7</w:t>
+        </w:r>
+        <w:r>
+          <w:rPr>
+            <w:noProof/>
+            <w:webHidden/>
+          </w:rPr>
+          <w:fldChar w:fldCharType="end"/>
+        </w:r>
+      </w:hyperlink>
+    </w:p>
+    <w:p>
+      <w:pPr>
+        <w:pStyle w:val="Abbildungsverzeichnis"/>
+        <w:tabs>
+          <w:tab w:val="right" w:leader="dot" w:pos="9346"/>
+        </w:tabs>
+        <w:rPr>
+          <w:rFonts w:asciiTheme="minorHAnsi" w:eastAsiaTheme="minorEastAsia" w:hAnsiTheme="minorHAnsi" w:cstheme="minorBidi"/>
+          <w:noProof/>
+          <w:kern w:val="2"/>
+          <w:sz w:val="24"/>
+          <w:szCs w:val="24"/>
+          <w:lang w:eastAsia="de-CH"/>
+          <w14:ligatures w14:val="standardContextual"/>
+        </w:rPr>
+      </w:pPr>
+      <w:hyperlink w:anchor="_Toc197935428" w:history="1">
+        <w:r>
+          <w:rPr>
+            <w:rStyle w:val="Hyperlink"/>
+            <w:noProof/>
+          </w:rPr>
+          <w:t>Abbildung 5</w:t>
+        </w:r>
+        <w:r>
+          <w:rPr>
+            <w:noProof/>
+            <w:webHidden/>
+          </w:rPr>
+          <w:tab/>
+        </w:r>
+        <w:r>
+          <w:rPr>
+            <w:noProof/>
+            <w:webHidden/>
+          </w:rPr>
+          <w:fldChar w:fldCharType="begin"/>
+        </w:r>
+        <w:r>
+          <w:rPr>
+            <w:noProof/>
+            <w:webHidden/>
+          </w:rPr>
+          <w:instrText xml:space="preserve"> PAGEREF _Toc197935428 \h </w:instrText>
+        </w:r>
+        <w:r>
+          <w:rPr>
+            <w:noProof/>
+            <w:webHidden/>
+          </w:rPr>
+        </w:r>
+        <w:r>
+          <w:rPr>
+            <w:noProof/>
+            <w:webHidden/>
+          </w:rPr>
+          <w:fldChar w:fldCharType="separate"/>
+        </w:r>
+        <w:r>
+          <w:rPr>
+            <w:noProof/>
+            <w:webHidden/>
+          </w:rPr>
+          <w:t>7</w:t>
+        </w:r>
+        <w:r>
+          <w:rPr>
+            <w:noProof/>
+            <w:webHidden/>
+          </w:rPr>
+          <w:fldChar w:fldCharType="end"/>
+        </w:r>
+      </w:hyperlink>
+    </w:p>
+    <w:p>
+      <w:r>
+        <w:fldChar w:fldCharType="end"/>
+      </w:r>
+    </w:p>
+    <w:p/>
+    <w:p>
+      <w:pPr>
+        <w:pStyle w:val="berschrift2"/>
+      </w:pPr>
+      <w:bookmarkStart w:id="16" w:name="_Toc198102882"/>
+      <w:r>
+        <w:t>Tabellen</w:t>
+      </w:r>
+      <w:bookmarkEnd w:id="15"/>
+      <w:bookmarkEnd w:id="16"/>
+    </w:p>
+    <w:p>
+      <w:pPr>
+        <w:pStyle w:val="Abbildungsverzeichnis"/>
+        <w:tabs>
+          <w:tab w:val="right" w:leader="dot" w:pos="9346"/>
+        </w:tabs>
+        <w:rPr>
+          <w:rFonts w:asciiTheme="minorHAnsi" w:eastAsiaTheme="minorEastAsia" w:hAnsiTheme="minorHAnsi" w:cstheme="minorBidi"/>
+          <w:noProof/>
+          <w:kern w:val="2"/>
+          <w:sz w:val="24"/>
+          <w:szCs w:val="24"/>
+          <w:lang w:eastAsia="de-CH"/>
+          <w14:ligatures w14:val="standardContextual"/>
+        </w:rPr>
+      </w:pPr>
+      <w:r>
+        <w:fldChar w:fldCharType="begin"/>
+      </w:r>
+      <w:r>
+        <w:instrText xml:space="preserve"> TOC \h \z \c "Tabelle" </w:instrText>
+      </w:r>
+      <w:r>
+        <w:fldChar w:fldCharType="separate"/>
+      </w:r>
+      <w:hyperlink w:anchor="_Toc197935429" w:history="1">
+        <w:r>
+          <w:rPr>
+            <w:rStyle w:val="Hyperlink"/>
+            <w:noProof/>
+          </w:rPr>
           <w:t>Tabelle 1 Begriff und Ihre Bedeutung</w:t>
         </w:r>
         <w:r>
@@ -3320,7 +5218,7 @@
             <w:noProof/>
             <w:webHidden/>
           </w:rPr>
-          <w:instrText xml:space="preserve"> PAGEREF _Toc193975847 \h </w:instrText>
+          <w:instrText xml:space="preserve"> PAGEREF _Toc197935429 \h </w:instrText>
         </w:r>
         <w:r>
           <w:rPr>
@@ -3340,7 +5238,7 @@
             <w:noProof/>
             <w:webHidden/>
           </w:rPr>
-          <w:t>3</w:t>
+          <w:t>5</w:t>
         </w:r>
         <w:r>
           <w:rPr>
@@ -3361,18 +5259,18 @@
       </w:r>
     </w:p>
     <w:p>
-      <w:bookmarkStart w:id="13" w:name="_Toc117236045"/>
+      <w:bookmarkStart w:id="17" w:name="_Toc117236045"/>
     </w:p>
     <w:p>
       <w:pPr>
         <w:pStyle w:val="berschrift2"/>
       </w:pPr>
-      <w:bookmarkStart w:id="14" w:name="_Toc194302050"/>
+      <w:bookmarkStart w:id="18" w:name="_Toc198102883"/>
       <w:r>
         <w:t>Quellen</w:t>
       </w:r>
-      <w:bookmarkEnd w:id="13"/>
-      <w:bookmarkEnd w:id="14"/>
+      <w:bookmarkEnd w:id="17"/>
+      <w:bookmarkEnd w:id="18"/>
     </w:p>
     <w:p>
       <w:pPr>
@@ -3425,10 +5323,10 @@
       </w:r>
     </w:p>
     <w:sectPr>
-      <w:headerReference w:type="default" r:id="rId16"/>
-      <w:footerReference w:type="default" r:id="rId17"/>
-      <w:headerReference w:type="first" r:id="rId18"/>
-      <w:footerReference w:type="first" r:id="rId19"/>
+      <w:headerReference w:type="default" r:id="rId31"/>
+      <w:footerReference w:type="default" r:id="rId32"/>
+      <w:headerReference w:type="first" r:id="rId33"/>
+      <w:footerReference w:type="first" r:id="rId34"/>
       <w:pgSz w:w="11906" w:h="16838"/>
       <w:pgMar w:top="851" w:right="1274" w:bottom="993" w:left="1276" w:header="510" w:footer="567" w:gutter="0"/>
       <w:cols w:space="708"/>
@@ -3913,17 +5811,8 @@
         <w:sz w:val="21"/>
         <w:szCs w:val="21"/>
       </w:rPr>
-      <w:t xml:space="preserve">Kanton </w:t>
+      <w:t>Kanton St.Gallen</w:t>
     </w:r>
-    <w:proofErr w:type="spellStart"/>
-    <w:r>
-      <w:rPr>
-        <w:sz w:val="21"/>
-        <w:szCs w:val="21"/>
-      </w:rPr>
-      <w:t>St.Gallen</w:t>
-    </w:r>
-    <w:proofErr w:type="spellEnd"/>
   </w:p>
   <w:p>
     <w:pPr>
@@ -3939,18 +5828,8 @@
         <w:sz w:val="21"/>
         <w:szCs w:val="21"/>
       </w:rPr>
-      <w:t xml:space="preserve">Gewerbliches Berufs- und Weiterbildungszentrum </w:t>
+      <w:t>Gewerbliches Berufs- und Weiterbildungszentrum St.Gallen</w:t>
     </w:r>
-    <w:proofErr w:type="spellStart"/>
-    <w:r>
-      <w:rPr>
-        <w:color w:val="000000"/>
-        <w:sz w:val="21"/>
-        <w:szCs w:val="21"/>
-      </w:rPr>
-      <w:t>St.Gallen</w:t>
-    </w:r>
-    <w:proofErr w:type="spellEnd"/>
   </w:p>
   <w:p>
     <w:pPr>
@@ -7901,6 +9780,8 @@
     <w:rsid w:val="003208D2"/>
     <w:rsid w:val="00321724"/>
     <w:rsid w:val="00325768"/>
+    <w:rsid w:val="00477ECE"/>
+    <w:rsid w:val="004B796A"/>
     <w:rsid w:val="00513811"/>
     <w:rsid w:val="005753C6"/>
     <w:rsid w:val="005A0361"/>
@@ -7911,12 +9792,16 @@
     <w:rsid w:val="00A527A9"/>
     <w:rsid w:val="00AC068A"/>
     <w:rsid w:val="00AF0127"/>
+    <w:rsid w:val="00AF3C92"/>
     <w:rsid w:val="00B84174"/>
     <w:rsid w:val="00C11B6B"/>
+    <w:rsid w:val="00C80E9A"/>
     <w:rsid w:val="00CA70D8"/>
     <w:rsid w:val="00CF2776"/>
     <w:rsid w:val="00DB2CFC"/>
+    <w:rsid w:val="00EA47D1"/>
     <w:rsid w:val="00EB5599"/>
+    <w:rsid w:val="00FB4DBF"/>
   </w:rsids>
   <m:mathPr>
     <m:mathFont m:val="Cambria Math"/>
@@ -8395,6 +10280,62 @@
 </w:webSettings>
 </file>
 
+<file path=word/ink/ink1.xml><?xml version="1.0" encoding="utf-8"?>
+<inkml:ink xmlns:inkml="http://www.w3.org/2003/InkML">
+  <inkml:definitions>
+    <inkml:context xml:id="ctx0">
+      <inkml:inkSource xml:id="inkSrc0">
+        <inkml:traceFormat>
+          <inkml:channel name="X" type="integer" min="-2.14748E9" max="2.14748E9" units="cm"/>
+          <inkml:channel name="Y" type="integer" min="-2.14748E9" max="2.14748E9" units="cm"/>
+          <inkml:channel name="F" type="integer" max="32767" units="dev"/>
+        </inkml:traceFormat>
+        <inkml:channelProperties>
+          <inkml:channelProperty channel="X" name="resolution" value="1000" units="1/cm"/>
+          <inkml:channelProperty channel="Y" name="resolution" value="1000" units="1/cm"/>
+          <inkml:channelProperty channel="F" name="resolution" value="0" units="1/dev"/>
+        </inkml:channelProperties>
+      </inkml:inkSource>
+      <inkml:timestamp xml:id="ts0" timeString="2025-05-12T07:20:10.330"/>
+    </inkml:context>
+    <inkml:brush xml:id="br0">
+      <inkml:brushProperty name="width" value="0.035" units="cm"/>
+      <inkml:brushProperty name="height" value="0.035" units="cm"/>
+      <inkml:brushProperty name="color" value="#E71224"/>
+    </inkml:brush>
+  </inkml:definitions>
+  <inkml:trace contextRef="#ctx0" brushRef="#br0">3620 499 24575,'-13'-2'0,"1"0"0,-1 0 0,1-1 0,0-1 0,-21-9 0,-14-4 0,-185-62 0,217 74 0,1 0 0,0-2 0,-16-9 0,20 10 0,0 0 0,-1 1 0,1 1 0,-1-1 0,0 2 0,0-1 0,-17-2 0,8 3 0,1-1 0,0-1 0,-30-12 0,-18-5 0,-37-2 0,-40-33 0,45 23 0,79 25 0,-1 1 0,0 1 0,0 0 0,-1 2 0,0 1 0,-34-3 0,-103-10 0,116 15 0,-82-15 0,10 0 0,51 10 0,22 2 0,-46 0 0,59 4 0,0-1 0,-40-8 0,20 4 0,-1 3 0,-83 5 0,33 1 0,61-1 0,0 2 0,0 2 0,0 2 0,-48 16 0,77-22 0,-56 8 0,54-9 0,0 0 0,0 0 0,0 2 0,0-1 0,-13 6 0,3 0 0,-1-2 0,0 0 0,0-2 0,-27 2 0,24-3 0,2 1 0,-1 0 0,-36 13 0,22-5 0,-1-2 0,0-2 0,0-2 0,-65 3 0,81-7 0,15-1 0,0 1 0,-1 0 0,1 1 0,-15 6 0,15-5 0,0-1 0,0 0 0,0-1 0,0 1 0,-10 0 0,13-3 0,0 1 0,-1 0 0,1 1 0,0-1 0,0 1 0,0 1 0,0-1 0,0 1 0,0 0 0,0 0 0,1 1 0,-6 4 0,1 1 0,0 0 0,1 0 0,0 2 0,-14 20 0,18-22 0,1 0 0,-1 0 0,2 0 0,-1 0 0,1 1 0,0 0 0,1-1 0,0 1 0,1 0 0,0 0 0,1 0 0,-1 0 0,4 18 0,1 7 0,3 0 0,15 50 0,-19-78 0,0 1 0,0-1 0,1 0 0,0 0 0,1 0 0,-1 0 0,1-1 0,7 7 0,52 49 0,-22-24 0,-22-20 0,1-1 0,1-1 0,41 23 0,16 11 0,-64-40 0,0-2 0,1 0 0,28 10 0,27 13 0,-44-18 0,1-2 0,0-1 0,0-1 0,1-2 0,46 7 0,16 4 0,-58-13 0,0-1 0,0-1 0,0-3 0,44-3 0,8 0 0,0 5 0,94-4 0,-98-16 0,-65 13 0,0 1 0,0 1 0,31-3 0,112-11 0,0-1 0,424 19 0,-558-4 0,0 0 0,-1-1 0,1-1 0,43-16 0,-21 6 0,61-26 0,-80 28 0,0 2 0,52-14 0,-28 8 0,-43 13 0,0 1 0,1 0 0,-1 0 0,1 1 0,14-2 0,1 1 0,-1-1 0,0-1 0,33-11 0,42-9 0,-62 17 0,52-17 0,-35 8 0,-49 16 5,1-1 0,-1 0 0,0 0 0,0 0 0,0-1 0,0 0 0,-1 0 0,1 0 0,-1 0-1,0-1 1,0 0 0,0 1 0,0-2 0,-1 1 0,1 0 0,-1-1 0,0 1 0,0-1 0,-1 0 0,0 0 0,0 0 0,3-9 0,-1-5-260,-1 0 0,0-1 1,-2 1-1,-1-38 1,0 50 48,0-8-6620</inkml:trace>
+</inkml:ink>
+</file>
+
+<file path=word/ink/ink2.xml><?xml version="1.0" encoding="utf-8"?>
+<inkml:ink xmlns:inkml="http://www.w3.org/2003/InkML">
+  <inkml:definitions>
+    <inkml:context xml:id="ctx0">
+      <inkml:inkSource xml:id="inkSrc0">
+        <inkml:traceFormat>
+          <inkml:channel name="X" type="integer" min="-2.14748E9" max="2.14748E9" units="cm"/>
+          <inkml:channel name="Y" type="integer" min="-2.14748E9" max="2.14748E9" units="cm"/>
+          <inkml:channel name="F" type="integer" max="32767" units="dev"/>
+        </inkml:traceFormat>
+        <inkml:channelProperties>
+          <inkml:channelProperty channel="X" name="resolution" value="1000" units="1/cm"/>
+          <inkml:channelProperty channel="Y" name="resolution" value="1000" units="1/cm"/>
+          <inkml:channelProperty channel="F" name="resolution" value="0" units="1/dev"/>
+        </inkml:channelProperties>
+      </inkml:inkSource>
+      <inkml:timestamp xml:id="ts0" timeString="2025-05-12T07:20:05.895"/>
+    </inkml:context>
+    <inkml:brush xml:id="br0">
+      <inkml:brushProperty name="width" value="0.035" units="cm"/>
+      <inkml:brushProperty name="height" value="0.035" units="cm"/>
+      <inkml:brushProperty name="color" value="#E71224"/>
+    </inkml:brush>
+  </inkml:definitions>
+  <inkml:trace contextRef="#ctx0" brushRef="#br0">3319 218 24575,'-1'-3'0,"0"1"0,1 0 0,-1 1 0,0-1 0,0 0 0,0 0 0,0 0 0,-1 0 0,1 1 0,0-1 0,-1 1 0,1-1 0,-1 1 0,1-1 0,-1 1 0,0 0 0,0 0 0,1 0 0,-1 0 0,0 0 0,0 0 0,-4-1 0,-45-13 0,-269-24 0,222 22 0,72 11 0,0 2 0,-53-4 0,36 7 0,-73-11 0,85 9 0,-53 1 0,60 3 0,-1-1 0,0-1 0,-40-8 0,29 3 0,0 2 0,0 2 0,0 1 0,-42 4 0,-11 0 0,-511-3 0,478-19 0,-37 2 0,129 16 0,1-1 0,-40-8 0,21 4 0,0 3 0,-88 5 0,37 1 0,13-5 0,-93 4 0,161 1 0,0 0 0,0 2 0,-29 10 0,31-9 0,0 0 0,-1-2 0,0 0 0,-27 3 0,38-7 0,-1 0 0,1 1 0,0 0 0,0 0 0,1 0 0,-1 0 0,0 1 0,0 0 0,1 1 0,-1-1 0,1 1 0,-1 0 0,1 0 0,0 1 0,0-1 0,1 1 0,-1 0 0,1 0 0,0 1 0,0 0 0,0-1 0,1 1 0,0 0 0,-1 1 0,2-1 0,-1 1 0,1-1 0,0 1 0,0 0 0,0-1 0,1 1 0,0 0 0,0 0 0,0 0 0,1 0 0,0 0 0,0 1 0,1-1 0,0 0 0,0 0 0,0-1 0,4 11 0,-1-5 0,2-1 0,-1 0 0,1 0 0,1 0 0,0-1 0,0 1 0,1-2 0,0 1 0,1-1 0,12 10 0,13 13 0,53 37 0,-74-57 0,0-1 0,1 0 0,1 0 0,-1-2 0,21 10 0,16 9 0,-19-9 0,1-2 0,0-2 0,1-1 0,35 9 0,-37-15 0,57 5 0,20 4 0,-75-11 0,0-1 0,0-2 0,1-1 0,38-4 0,10 0 0,1275 3 0,-1217-19 0,353 20 0,-470-3 0,0-2 0,0-1 0,0 0 0,-1-2 0,0-1 0,0 0 0,41-24 0,-48 22 0,0-1 0,-1 0 0,0-1 0,22-24 0,-34 32 0,0-1 0,0 1 0,0 0 0,-1-1 0,1 0 0,-1 0 0,0 1 0,-1-1 0,1-1 0,-1 1 0,0 0 0,0 0 0,0-6 0,-3-76 0,0 44 0,2 40 0,0-1 0,0 1 0,-1 0 0,1-1 0,-1 1 0,0-1 0,0 1 0,0 0 0,0 0 0,-1-1 0,1 1 0,-1 0 0,0 0 0,0 0 0,0 1 0,0-1 0,0 0 0,-1 1 0,1 0 0,-1-1 0,-5-3 0,-2 0 0,-1 1 0,-1 0 0,1 1 0,-24-7 0,-2 0 0,-43-14-1365,67 23-5461</inkml:trace>
+</inkml:ink>
+</file>
+
 <file path=word/theme/theme1.xml><?xml version="1.0" encoding="utf-8"?>
 <a:theme xmlns:a="http://schemas.openxmlformats.org/drawingml/2006/main" name="GBS WB Officedesign 2021">
   <a:themeElements>
@@ -8597,26 +10538,6 @@
 </file>
 
 <file path=customXml/item1.xml><?xml version="1.0" encoding="utf-8"?>
-<p:properties xmlns:p="http://schemas.microsoft.com/office/2006/metadata/properties" xmlns:xsi="http://www.w3.org/2001/XMLSchema-instance" xmlns:pc="http://schemas.microsoft.com/office/infopath/2007/PartnerControls">
-  <documentManagement>
-    <lcf76f155ced4ddcb4097134ff3c332f xmlns="46eb9099-7dd6-4793-9b95-bd76d8cd2ac6">
-      <Terms xmlns="http://schemas.microsoft.com/office/infopath/2007/PartnerControls"/>
-    </lcf76f155ced4ddcb4097134ff3c332f>
-    <TaxCatchAll xmlns="b443b60d-c1ec-4166-a4bb-f67dccbf8c3d" xsi:nil="true"/>
-  </documentManagement>
-</p:properties>
-</file>
-
-<file path=customXml/item2.xml><?xml version="1.0" encoding="utf-8"?>
-<?mso-contentType ?>
-<FormTemplates xmlns="http://schemas.microsoft.com/sharepoint/v3/contenttype/forms">
-  <Display>DocumentLibraryForm</Display>
-  <Edit>DocumentLibraryForm</Edit>
-  <New>DocumentLibraryForm</New>
-</FormTemplates>
-</file>
-
-<file path=customXml/item3.xml><?xml version="1.0" encoding="utf-8"?>
 <ct:contentTypeSchema xmlns:ct="http://schemas.microsoft.com/office/2006/metadata/contentType" xmlns:ma="http://schemas.microsoft.com/office/2006/metadata/properties/metaAttributes" ct:_="" ma:_="" ma:contentTypeName="Dokument" ma:contentTypeID="0x010100A126817EE653F44FB580535BAFF71B76" ma:contentTypeVersion="13" ma:contentTypeDescription="Ein neues Dokument erstellen." ma:contentTypeScope="" ma:versionID="b7f64dff3cf3c9b1ec125c71c5c5b863">
   <xsd:schema xmlns:xsd="http://www.w3.org/2001/XMLSchema" xmlns:xs="http://www.w3.org/2001/XMLSchema" xmlns:p="http://schemas.microsoft.com/office/2006/metadata/properties" xmlns:ns2="46eb9099-7dd6-4793-9b95-bd76d8cd2ac6" xmlns:ns3="b443b60d-c1ec-4166-a4bb-f67dccbf8c3d" targetNamespace="http://schemas.microsoft.com/office/2006/metadata/properties" ma:root="true" ma:fieldsID="2480804df4774d270e3faabea5cfcca2" ns2:_="" ns3:_="">
     <xsd:import namespace="46eb9099-7dd6-4793-9b95-bd76d8cd2ac6"/>
@@ -8823,6 +10744,26 @@
 </ct:contentTypeSchema>
 </file>
 
+<file path=customXml/item2.xml><?xml version="1.0" encoding="utf-8"?>
+<?mso-contentType ?>
+<FormTemplates xmlns="http://schemas.microsoft.com/sharepoint/v3/contenttype/forms">
+  <Display>DocumentLibraryForm</Display>
+  <Edit>DocumentLibraryForm</Edit>
+  <New>DocumentLibraryForm</New>
+</FormTemplates>
+</file>
+
+<file path=customXml/item3.xml><?xml version="1.0" encoding="utf-8"?>
+<p:properties xmlns:p="http://schemas.microsoft.com/office/2006/metadata/properties" xmlns:xsi="http://www.w3.org/2001/XMLSchema-instance" xmlns:pc="http://schemas.microsoft.com/office/infopath/2007/PartnerControls">
+  <documentManagement>
+    <lcf76f155ced4ddcb4097134ff3c332f xmlns="46eb9099-7dd6-4793-9b95-bd76d8cd2ac6">
+      <Terms xmlns="http://schemas.microsoft.com/office/infopath/2007/PartnerControls"/>
+    </lcf76f155ced4ddcb4097134ff3c332f>
+    <TaxCatchAll xmlns="b443b60d-c1ec-4166-a4bb-f67dccbf8c3d" xsi:nil="true"/>
+  </documentManagement>
+</p:properties>
+</file>
+
 <file path=customXml/item4.xml><?xml version="1.0" encoding="utf-8"?>
 <b:Sources xmlns:b="http://schemas.openxmlformats.org/officeDocument/2006/bibliography" xmlns="http://schemas.openxmlformats.org/officeDocument/2006/bibliography" SelectedStyle="\APASixthEditionOfficeOnline.xsl" StyleName="APA" Version="6">
   <b:Source>
@@ -8851,25 +10792,6 @@
 </file>
 
 <file path=customXml/itemProps1.xml><?xml version="1.0" encoding="utf-8"?>
-<ds:datastoreItem xmlns:ds="http://schemas.openxmlformats.org/officeDocument/2006/customXml" ds:itemID="{CBA37030-E913-4E37-A03C-881271D4064D}">
-  <ds:schemaRefs>
-    <ds:schemaRef ds:uri="http://schemas.microsoft.com/office/2006/metadata/properties"/>
-    <ds:schemaRef ds:uri="http://schemas.microsoft.com/office/infopath/2007/PartnerControls"/>
-    <ds:schemaRef ds:uri="46eb9099-7dd6-4793-9b95-bd76d8cd2ac6"/>
-    <ds:schemaRef ds:uri="b443b60d-c1ec-4166-a4bb-f67dccbf8c3d"/>
-  </ds:schemaRefs>
-</ds:datastoreItem>
-</file>
-
-<file path=customXml/itemProps2.xml><?xml version="1.0" encoding="utf-8"?>
-<ds:datastoreItem xmlns:ds="http://schemas.openxmlformats.org/officeDocument/2006/customXml" ds:itemID="{0494ADC6-6FDC-4384-9E53-3B9C03EA5998}">
-  <ds:schemaRefs>
-    <ds:schemaRef ds:uri="http://schemas.microsoft.com/sharepoint/v3/contenttype/forms"/>
-  </ds:schemaRefs>
-</ds:datastoreItem>
-</file>
-
-<file path=customXml/itemProps3.xml><?xml version="1.0" encoding="utf-8"?>
 <ds:datastoreItem xmlns:ds="http://schemas.openxmlformats.org/officeDocument/2006/customXml" ds:itemID="{058073D4-FBF0-43EB-8D08-61D662B48D75}">
   <ds:schemaRefs>
     <ds:schemaRef ds:uri="http://schemas.microsoft.com/office/2006/metadata/contentType"/>
@@ -8888,6 +10810,25 @@
 </ds:datastoreItem>
 </file>
 
+<file path=customXml/itemProps2.xml><?xml version="1.0" encoding="utf-8"?>
+<ds:datastoreItem xmlns:ds="http://schemas.openxmlformats.org/officeDocument/2006/customXml" ds:itemID="{0494ADC6-6FDC-4384-9E53-3B9C03EA5998}">
+  <ds:schemaRefs>
+    <ds:schemaRef ds:uri="http://schemas.microsoft.com/sharepoint/v3/contenttype/forms"/>
+  </ds:schemaRefs>
+</ds:datastoreItem>
+</file>
+
+<file path=customXml/itemProps3.xml><?xml version="1.0" encoding="utf-8"?>
+<ds:datastoreItem xmlns:ds="http://schemas.openxmlformats.org/officeDocument/2006/customXml" ds:itemID="{CBA37030-E913-4E37-A03C-881271D4064D}">
+  <ds:schemaRefs>
+    <ds:schemaRef ds:uri="http://schemas.microsoft.com/office/2006/metadata/properties"/>
+    <ds:schemaRef ds:uri="http://schemas.microsoft.com/office/infopath/2007/PartnerControls"/>
+    <ds:schemaRef ds:uri="46eb9099-7dd6-4793-9b95-bd76d8cd2ac6"/>
+    <ds:schemaRef ds:uri="b443b60d-c1ec-4166-a4bb-f67dccbf8c3d"/>
+  </ds:schemaRefs>
+</ds:datastoreItem>
+</file>
+
 <file path=customXml/itemProps4.xml><?xml version="1.0" encoding="utf-8"?>
 <ds:datastoreItem xmlns:ds="http://schemas.openxmlformats.org/officeDocument/2006/customXml" ds:itemID="{77E7A4FE-82C4-4C2B-A636-B289EBF37B11}">
   <ds:schemaRefs>

</xml_diff>